<commit_message>
new version of channel sounding
git-svn-id: http://svn.eurecom.fr/openair4G/trunk@5374 818b1a75-f10b-46b9-bf7c-635c3b92a50f
</commit_message>
<xml_diff>
--- a/targets/PROJECTS/CORRIDOR/CORRIDOR channel sounding.docx
+++ b/targets/PROJECTS/CORRIDOR/CORRIDOR channel sounding.docx
@@ -1109,8 +1109,6 @@
         </w:rPr>
         <w:t xml:space="preserve"> filename and the</w:t>
       </w:r>
-      <w:bookmarkStart w:id="0" w:name="_GoBack"/>
-      <w:bookmarkEnd w:id="0"/>
       <w:r>
         <w:rPr>
           <w:lang w:val="en-US"/>
@@ -1325,6 +1323,54 @@
         </w:rPr>
         <w:t>shift.</w:t>
       </w:r>
+      <w:r>
+        <w:rPr>
+          <w:lang w:val="en-US"/>
+        </w:rPr>
+        <w:t xml:space="preserve"> </w:t>
+      </w:r>
+      <w:r>
+        <w:rPr>
+          <w:lang w:val="en-US"/>
+        </w:rPr>
+        <w:t xml:space="preserve">Finally, the </w:t>
+      </w:r>
+      <w:r>
+        <w:rPr>
+          <w:lang w:val="en-US"/>
+        </w:rPr>
+        <w:t xml:space="preserve">last issue is the sampling clock </w:t>
+      </w:r>
+      <w:r>
+        <w:rPr>
+          <w:lang w:val="en-US"/>
+        </w:rPr>
+        <w:t>synchronization, which mana</w:t>
+      </w:r>
+      <w:r>
+        <w:rPr>
+          <w:lang w:val="en-US"/>
+        </w:rPr>
+        <w:t xml:space="preserve">ges to synchronize the sampling </w:t>
+      </w:r>
+      <w:r>
+        <w:rPr>
+          <w:lang w:val="en-US"/>
+        </w:rPr>
+        <w:t>frequency be</w:t>
+      </w:r>
+      <w:r>
+        <w:rPr>
+          <w:lang w:val="en-US"/>
+        </w:rPr>
+        <w:t xml:space="preserve">tween transmitter and receiver, </w:t>
+      </w:r>
+      <w:r>
+        <w:rPr>
+          <w:lang w:val="en-US"/>
+        </w:rPr>
+        <w:t>because both of them work with different physical clocks.</w:t>
+      </w:r>
     </w:p>
     <w:p>
       <w:pPr>
@@ -1337,6 +1383,7 @@
         <w:rPr>
           <w:lang w:val="en-US"/>
         </w:rPr>
+        <w:lastRenderedPageBreak/>
         <w:t>If w</w:t>
       </w:r>
       <w:r>
@@ -1349,7 +1396,7 @@
         <w:rPr>
           <w:lang w:val="en-US"/>
         </w:rPr>
-        <w:t xml:space="preserve">annel dispersion, isolating these two </w:t>
+        <w:t xml:space="preserve">annel dispersion, isolating these </w:t>
       </w:r>
       <w:r>
         <w:rPr>
@@ -1374,6 +1421,50 @@
           <w:lang w:val="en-US"/>
         </w:rPr>
         <w:t>s</w:t>
+      </w:r>
+      <w:r>
+        <w:rPr>
+          <w:lang w:val="en-US"/>
+        </w:rPr>
+        <w:t xml:space="preserve"> (</w:t>
+      </w:r>
+      <w:proofErr w:type="spellStart"/>
+      <w:r>
+        <w:rPr>
+          <w:lang w:val="en-US"/>
+        </w:rPr>
+        <w:t>with out</w:t>
+      </w:r>
+      <w:proofErr w:type="spellEnd"/>
+      <w:r>
+        <w:rPr>
+          <w:lang w:val="en-US"/>
+        </w:rPr>
+        <w:t xml:space="preserve"> the</w:t>
+      </w:r>
+      <w:r>
+        <w:rPr>
+          <w:lang w:val="en-US"/>
+        </w:rPr>
+        <w:t xml:space="preserve"> </w:t>
+      </w:r>
+      <w:r>
+        <w:rPr>
+          <w:lang w:val="en-US"/>
+        </w:rPr>
+        <w:t xml:space="preserve">sampling clock </w:t>
+      </w:r>
+      <w:r>
+        <w:rPr>
+          <w:lang w:val="en-US"/>
+        </w:rPr>
+        <w:t>synchronization</w:t>
+      </w:r>
+      <w:r>
+        <w:rPr>
+          <w:lang w:val="en-US"/>
+        </w:rPr>
+        <w:t>)</w:t>
       </w:r>
       <w:r>
         <w:rPr>
@@ -1423,7 +1514,6 @@
               <w:rFonts w:ascii="Cambria Math" w:hAnsi="Cambria Math"/>
               <w:lang w:val="en-US"/>
             </w:rPr>
-            <w:lastRenderedPageBreak/>
             <m:t>r</m:t>
           </m:r>
           <m:d>
@@ -1683,69 +1773,37 @@
         <w:rPr>
           <w:lang w:val="en-US"/>
         </w:rPr>
-        <w:t xml:space="preserve">Finally, the </w:t>
-      </w:r>
-      <w:r>
-        <w:rPr>
-          <w:lang w:val="en-US"/>
-        </w:rPr>
-        <w:t>last</w:t>
-      </w:r>
-      <w:r>
-        <w:rPr>
-          <w:lang w:val="en-US"/>
-        </w:rPr>
-        <w:t xml:space="preserve"> issue is the sampling clock </w:t>
-      </w:r>
-      <w:r>
-        <w:rPr>
-          <w:lang w:val="en-US"/>
-        </w:rPr>
-        <w:t>synchronization, which</w:t>
-      </w:r>
-      <w:r>
-        <w:rPr>
-          <w:lang w:val="en-US"/>
-        </w:rPr>
-        <w:t xml:space="preserve"> mana</w:t>
-      </w:r>
-      <w:r>
-        <w:rPr>
-          <w:lang w:val="en-US"/>
-        </w:rPr>
-        <w:t xml:space="preserve">ges to synchronize the sampling </w:t>
-      </w:r>
-      <w:r>
-        <w:rPr>
-          <w:lang w:val="en-US"/>
-        </w:rPr>
-        <w:t>frequency be</w:t>
-      </w:r>
-      <w:r>
-        <w:rPr>
-          <w:lang w:val="en-US"/>
-        </w:rPr>
-        <w:t xml:space="preserve">tween transmitter and receiver, </w:t>
-      </w:r>
-      <w:r>
-        <w:rPr>
-          <w:lang w:val="en-US"/>
-        </w:rPr>
-        <w:t>because both of them work with different physical clocks.</w:t>
-      </w:r>
-    </w:p>
-    <w:p>
-      <w:pPr>
-        <w:jc w:val="both"/>
-        <w:rPr>
-          <w:lang w:val="en-US"/>
-        </w:rPr>
-      </w:pPr>
-      <w:r>
-        <w:rPr>
-          <w:lang w:val="en-US"/>
-        </w:rPr>
-        <w:t>All of the above problems we will solve it with use of known symbols (synchronization sequence) by the transmitter. At the literature there are a lot of works wh</w:t>
+        <w:t>The</w:t>
+      </w:r>
+      <w:r>
+        <w:rPr>
+          <w:lang w:val="en-US"/>
+        </w:rPr>
+        <w:t xml:space="preserve"> above problems we will</w:t>
+      </w:r>
+      <w:r>
+        <w:rPr>
+          <w:lang w:val="en-US"/>
+        </w:rPr>
+        <w:t xml:space="preserve"> be</w:t>
+      </w:r>
+      <w:r>
+        <w:rPr>
+          <w:lang w:val="en-US"/>
+        </w:rPr>
+        <w:t xml:space="preserve"> solv</w:t>
+      </w:r>
+      <w:r>
+        <w:rPr>
+          <w:lang w:val="en-US"/>
+        </w:rPr>
+        <w:t>ed</w:t>
+      </w:r>
+      <w:r>
+        <w:rPr>
+          <w:lang w:val="en-US"/>
+        </w:rPr>
+        <w:t xml:space="preserve"> with use of known symbols (synchronization sequence) by the transmitter. At the literature there are a lot of works wh</w:t>
       </w:r>
       <w:r>
         <w:rPr>
@@ -2266,7 +2324,31 @@
         <w:rPr>
           <w:lang w:val="en-US"/>
         </w:rPr>
-        <w:t xml:space="preserve"> are for the simple case which our channel between </w:t>
+        <w:t xml:space="preserve"> are for </w:t>
+      </w:r>
+      <w:r>
+        <w:rPr>
+          <w:lang w:val="en-US"/>
+        </w:rPr>
+        <w:t>real measurements</w:t>
+      </w:r>
+      <w:r>
+        <w:rPr>
+          <w:lang w:val="en-US"/>
+        </w:rPr>
+        <w:t xml:space="preserve"> which </w:t>
+      </w:r>
+      <w:r>
+        <w:rPr>
+          <w:lang w:val="en-US"/>
+        </w:rPr>
+        <w:t>the</w:t>
+      </w:r>
+      <w:r>
+        <w:rPr>
+          <w:lang w:val="en-US"/>
+        </w:rPr>
+        <w:t xml:space="preserve"> </w:t>
       </w:r>
       <m:oMath>
         <m:sSub>
@@ -2304,7 +2386,14 @@
           <w:rFonts w:eastAsiaTheme="minorEastAsia"/>
           <w:lang w:val="en-US"/>
         </w:rPr>
-        <w:t xml:space="preserve"> and </w:t>
+        <w:t xml:space="preserve"> is stable In the ground and the</w:t>
+      </w:r>
+      <w:r>
+        <w:rPr>
+          <w:rFonts w:eastAsiaTheme="minorEastAsia"/>
+          <w:lang w:val="en-US"/>
+        </w:rPr>
+        <w:t xml:space="preserve"> </w:t>
       </w:r>
       <m:oMath>
         <m:sSub>
@@ -2342,14 +2431,21 @@
           <w:rFonts w:eastAsiaTheme="minorEastAsia"/>
           <w:lang w:val="en-US"/>
         </w:rPr>
-        <w:t xml:space="preserve"> is just a </w:t>
+        <w:t xml:space="preserve"> </w:t>
+      </w:r>
+      <w:r>
+        <w:rPr>
+          <w:rFonts w:eastAsiaTheme="minorEastAsia"/>
+          <w:lang w:val="en-US"/>
+        </w:rPr>
+        <w:t xml:space="preserve">at a high speed train </w:t>
       </w:r>
       <w:r>
         <w:rPr>
           <w:rStyle w:val="hps"/>
           <w:lang w:val="en"/>
         </w:rPr>
-        <w:t>cable)</w:t>
+        <w:t>)</w:t>
       </w:r>
       <w:r>
         <w:rPr>
@@ -2375,16 +2471,14 @@
       </w:pPr>
       <w:r>
         <w:rPr>
-          <w:rFonts w:eastAsiaTheme="minorEastAsia"/>
           <w:noProof/>
           <w:lang w:val="en-US" w:eastAsia="en-US"/>
         </w:rPr>
-        <w:lastRenderedPageBreak/>
         <w:drawing>
-          <wp:inline distT="0" distB="0" distL="0" distR="0" wp14:anchorId="7BED9088" wp14:editId="63CEA1F2">
-            <wp:extent cx="5943600" cy="3083414"/>
-            <wp:effectExtent l="0" t="0" r="0" b="0"/>
-            <wp:docPr id="6" name="Εικόνα 6"/>
+          <wp:inline distT="0" distB="0" distL="0" distR="0" wp14:anchorId="6F249E9D" wp14:editId="523F8DDE">
+            <wp:extent cx="5598596" cy="2830401"/>
+            <wp:effectExtent l="0" t="0" r="2540" b="8255"/>
+            <wp:docPr id="27" name="Picture 27"/>
             <wp:cNvGraphicFramePr>
               <a:graphicFrameLocks xmlns:a="http://schemas.openxmlformats.org/drawingml/2006/main" noChangeAspect="1"/>
             </wp:cNvGraphicFramePr>
@@ -2392,36 +2486,23 @@
               <a:graphicData uri="http://schemas.openxmlformats.org/drawingml/2006/picture">
                 <pic:pic xmlns:pic="http://schemas.openxmlformats.org/drawingml/2006/picture">
                   <pic:nvPicPr>
-                    <pic:cNvPr id="0" name="Picture 4"/>
-                    <pic:cNvPicPr>
-                      <a:picLocks noChangeAspect="1" noChangeArrowheads="1"/>
-                    </pic:cNvPicPr>
+                    <pic:cNvPr id="0" name=""/>
+                    <pic:cNvPicPr/>
                   </pic:nvPicPr>
                   <pic:blipFill>
-                    <a:blip r:embed="rId9">
-                      <a:extLst>
-                        <a:ext uri="{28A0092B-C50C-407E-A947-70E740481C1C}">
-                          <a14:useLocalDpi xmlns:a14="http://schemas.microsoft.com/office/drawing/2010/main" val="0"/>
-                        </a:ext>
-                      </a:extLst>
-                    </a:blip>
-                    <a:srcRect/>
+                    <a:blip r:embed="rId9"/>
                     <a:stretch>
                       <a:fillRect/>
                     </a:stretch>
                   </pic:blipFill>
-                  <pic:spPr bwMode="auto">
+                  <pic:spPr>
                     <a:xfrm>
                       <a:off x="0" y="0"/>
-                      <a:ext cx="5943600" cy="3083414"/>
+                      <a:ext cx="5595955" cy="2829066"/>
                     </a:xfrm>
                     <a:prstGeom prst="rect">
                       <a:avLst/>
                     </a:prstGeom>
-                    <a:noFill/>
-                    <a:ln>
-                      <a:noFill/>
-                    </a:ln>
                   </pic:spPr>
                 </pic:pic>
               </a:graphicData>
@@ -2439,8 +2520,8 @@
           <w:lang w:val="en-US"/>
         </w:rPr>
       </w:pPr>
-      <w:bookmarkStart w:id="1" w:name="_Ref382907189"/>
-      <w:bookmarkStart w:id="2" w:name="_Ref382907182"/>
+      <w:bookmarkStart w:id="0" w:name="_Ref382907189"/>
+      <w:bookmarkStart w:id="1" w:name="_Ref382907182"/>
       <w:r>
         <w:rPr>
           <w:lang w:val="en-US"/>
@@ -2472,20 +2553,20 @@
         </w:rPr>
         <w:fldChar w:fldCharType="end"/>
       </w:r>
+      <w:bookmarkEnd w:id="0"/>
+      <w:r>
+        <w:rPr>
+          <w:lang w:val="en-US"/>
+        </w:rPr>
+        <w:t xml:space="preserve">: Cross </w:t>
+      </w:r>
+      <w:r>
+        <w:rPr>
+          <w:lang w:val="en-US"/>
+        </w:rPr>
+        <w:t>Correlation</w:t>
+      </w:r>
       <w:bookmarkEnd w:id="1"/>
-      <w:r>
-        <w:rPr>
-          <w:lang w:val="en-US"/>
-        </w:rPr>
-        <w:t xml:space="preserve">: Cross </w:t>
-      </w:r>
-      <w:r>
-        <w:rPr>
-          <w:lang w:val="en-US"/>
-        </w:rPr>
-        <w:t>Correlation</w:t>
-      </w:r>
-      <w:bookmarkEnd w:id="2"/>
     </w:p>
     <w:p>
       <w:pPr>
@@ -2499,27 +2580,32 @@
       <w:pPr>
         <w:jc w:val="both"/>
         <w:rPr>
-          <w:lang w:val="en-US"/>
-        </w:rPr>
-      </w:pPr>
-      <w:r>
-        <w:rPr>
-          <w:lang w:val="en-US"/>
-        </w:rPr>
-        <w:t>So at this point we have to choose as the beginning</w:t>
-      </w:r>
-      <w:r>
-        <w:rPr>
-          <w:lang w:val="en-US"/>
-        </w:rPr>
-        <w:t xml:space="preserve"> of the frame the sample which maximize the cross correlation.</w:t>
-      </w:r>
-      <w:r>
-        <w:rPr>
-          <w:lang w:val="en-US"/>
-        </w:rPr>
-        <w:t xml:space="preserve"> The problem is that we load a large amount of frames so we don’t want only one max but the max of every frame. We put a threshold</w:t>
-      </w:r>
+          <w:rFonts w:eastAsiaTheme="minorEastAsia"/>
+          <w:lang w:val="en-US"/>
+        </w:rPr>
+      </w:pPr>
+      <w:r>
+        <w:rPr>
+          <w:lang w:val="en-US"/>
+        </w:rPr>
+        <w:t xml:space="preserve">The procedure is the following. We reshape the </w:t>
+      </w:r>
+      <m:oMath>
+        <m:r>
+          <w:rPr>
+            <w:rFonts w:ascii="Cambria Math" w:hAnsi="Cambria Math"/>
+            <w:lang w:val="en-US"/>
+          </w:rPr>
+          <m:t>1×</m:t>
+        </m:r>
+        <m:r>
+          <w:rPr>
+            <w:rFonts w:ascii="Cambria Math" w:hAnsi="Cambria Math"/>
+            <w:lang w:val="en-US"/>
+          </w:rPr>
+          <m:t>N</m:t>
+        </m:r>
+      </m:oMath>
       <w:r>
         <w:rPr>
           <w:lang w:val="en-US"/>
@@ -2530,155 +2616,363 @@
         <w:rPr>
           <w:lang w:val="en-US"/>
         </w:rPr>
-        <w:t>at half of the max</w:t>
-      </w:r>
-      <w:r>
-        <w:rPr>
-          <w:lang w:val="en-US"/>
-        </w:rPr>
-        <w:t xml:space="preserve"> (global max)</w:t>
-      </w:r>
-      <w:r>
-        <w:rPr>
-          <w:lang w:val="en-US"/>
-        </w:rPr>
-        <w:t xml:space="preserve"> but</w:t>
-      </w:r>
-      <w:r>
-        <w:rPr>
-          <w:lang w:val="en-US"/>
-        </w:rPr>
-        <w:t xml:space="preserve"> </w:t>
-      </w:r>
-      <w:r>
-        <w:rPr>
-          <w:rStyle w:val="hps"/>
-          <w:lang w:val="en"/>
-        </w:rPr>
-        <w:t>unfortunately</w:t>
-      </w:r>
-      <w:r>
-        <w:rPr>
-          <w:lang w:val="en-US"/>
-        </w:rPr>
-        <w:t xml:space="preserve"> they </w:t>
-      </w:r>
-      <w:r>
-        <w:rPr>
-          <w:lang w:val="en-US"/>
-        </w:rPr>
-        <w:t xml:space="preserve">do </w:t>
-      </w:r>
-      <w:r>
-        <w:rPr>
-          <w:lang w:val="en-US"/>
-        </w:rPr>
-        <w:t>not “</w:t>
-      </w:r>
-      <w:r>
-        <w:rPr>
-          <w:lang w:val="en-US"/>
-        </w:rPr>
-        <w:t>survive”</w:t>
-      </w:r>
-      <w:r>
-        <w:rPr>
-          <w:lang w:val="en-US"/>
-        </w:rPr>
-        <w:t xml:space="preserve"> only</w:t>
-      </w:r>
-      <w:r>
-        <w:rPr>
-          <w:lang w:val="en-US"/>
-        </w:rPr>
-        <w:t xml:space="preserve"> the samples at the beginning of each frame but and some samples around them. So we have to grouped</w:t>
-      </w:r>
-      <w:r>
-        <w:rPr>
-          <w:lang w:val="en-US"/>
-        </w:rPr>
-        <w:t xml:space="preserve"> them</w:t>
-      </w:r>
-      <w:r>
-        <w:rPr>
-          <w:lang w:val="en-US"/>
-        </w:rPr>
-        <w:t xml:space="preserve"> and find the max of each group</w:t>
-      </w:r>
-      <w:r>
-        <w:rPr>
-          <w:lang w:val="en-US"/>
-        </w:rPr>
-        <w:t>,</w:t>
-      </w:r>
-      <w:r>
-        <w:rPr>
-          <w:lang w:val="en-US"/>
-        </w:rPr>
-        <w:t xml:space="preserve"> </w:t>
-      </w:r>
-      <w:r>
-        <w:rPr>
-          <w:lang w:val="en-US"/>
-        </w:rPr>
-        <w:fldChar w:fldCharType="begin"/>
-      </w:r>
-      <w:r>
-        <w:rPr>
-          <w:lang w:val="en-US"/>
-        </w:rPr>
-        <w:instrText xml:space="preserve"> REF _Ref382509351 \h </w:instrText>
-      </w:r>
-      <w:r>
-        <w:rPr>
-          <w:lang w:val="en-US"/>
-        </w:rPr>
-        <w:instrText xml:space="preserve"> \* MERGEFORMAT </w:instrText>
-      </w:r>
-      <w:r>
-        <w:rPr>
-          <w:lang w:val="en-US"/>
-        </w:rPr>
-      </w:r>
-      <w:r>
-        <w:rPr>
-          <w:lang w:val="en-US"/>
-        </w:rPr>
-        <w:fldChar w:fldCharType="separate"/>
-      </w:r>
-      <w:r>
-        <w:rPr>
-          <w:lang w:val="en-US"/>
-        </w:rPr>
-        <w:t xml:space="preserve">Figure </w:t>
-      </w:r>
-      <w:r>
-        <w:rPr>
-          <w:noProof/>
-          <w:lang w:val="en-US"/>
-        </w:rPr>
-        <w:t>3</w:t>
-      </w:r>
-      <w:r>
-        <w:rPr>
-          <w:lang w:val="en-US"/>
-        </w:rPr>
-        <w:fldChar w:fldCharType="end"/>
-      </w:r>
-      <w:r>
-        <w:rPr>
-          <w:lang w:val="en-US"/>
-        </w:rPr>
-        <w:t xml:space="preserve">. </w:t>
+        <w:t xml:space="preserve">correlation </w:t>
+      </w:r>
+      <w:r>
+        <w:rPr>
+          <w:lang w:val="en-US"/>
+        </w:rPr>
+        <w:t xml:space="preserve">samples to </w:t>
+      </w:r>
+      <m:oMath>
+        <m:r>
+          <w:rPr>
+            <w:rFonts w:ascii="Cambria Math" w:hAnsi="Cambria Math"/>
+            <w:lang w:val="en-US"/>
+          </w:rPr>
+          <m:t>M×</m:t>
+        </m:r>
+        <m:sSub>
+          <m:sSubPr>
+            <m:ctrlPr>
+              <w:rPr>
+                <w:rFonts w:ascii="Cambria Math" w:hAnsi="Cambria Math"/>
+                <w:i/>
+                <w:lang w:val="en-US"/>
+              </w:rPr>
+            </m:ctrlPr>
+          </m:sSubPr>
+          <m:e>
+            <m:r>
+              <w:rPr>
+                <w:rFonts w:ascii="Cambria Math" w:hAnsi="Cambria Math"/>
+                <w:lang w:val="en-US"/>
+              </w:rPr>
+              <m:t>N</m:t>
+            </m:r>
+          </m:e>
+          <m:sub>
+            <m:r>
+              <w:rPr>
+                <w:rFonts w:ascii="Cambria Math" w:hAnsi="Cambria Math"/>
+                <w:lang w:val="en-US"/>
+              </w:rPr>
+              <m:t xml:space="preserve"> fr</m:t>
+            </m:r>
+          </m:sub>
+        </m:sSub>
+      </m:oMath>
+      <w:r>
+        <w:rPr>
+          <w:rFonts w:eastAsiaTheme="minorEastAsia"/>
+          <w:lang w:val="en-US"/>
+        </w:rPr>
+        <w:t xml:space="preserve"> matrix  where </w:t>
+      </w:r>
+      <m:oMath>
+        <m:r>
+          <w:rPr>
+            <w:rFonts w:ascii="Cambria Math" w:eastAsiaTheme="minorEastAsia" w:hAnsi="Cambria Math"/>
+            <w:lang w:val="en-US"/>
+          </w:rPr>
+          <m:t>M</m:t>
+        </m:r>
+      </m:oMath>
+      <w:r>
+        <w:rPr>
+          <w:lang w:val="en-US"/>
+        </w:rPr>
+        <w:t xml:space="preserve"> is the # of frames and </w:t>
+      </w:r>
+      <m:oMath>
+        <m:sSub>
+          <m:sSubPr>
+            <m:ctrlPr>
+              <w:rPr>
+                <w:rFonts w:ascii="Cambria Math" w:hAnsi="Cambria Math"/>
+                <w:i/>
+                <w:lang w:val="en-US"/>
+              </w:rPr>
+            </m:ctrlPr>
+          </m:sSubPr>
+          <m:e>
+            <m:r>
+              <w:rPr>
+                <w:rFonts w:ascii="Cambria Math" w:hAnsi="Cambria Math"/>
+                <w:lang w:val="en-US"/>
+              </w:rPr>
+              <m:t>N</m:t>
+            </m:r>
+          </m:e>
+          <m:sub>
+            <m:r>
+              <w:rPr>
+                <w:rFonts w:ascii="Cambria Math" w:hAnsi="Cambria Math"/>
+                <w:lang w:val="en-US"/>
+              </w:rPr>
+              <m:t xml:space="preserve"> fr</m:t>
+            </m:r>
+          </m:sub>
+        </m:sSub>
+      </m:oMath>
+      <w:r>
+        <w:rPr>
+          <w:rFonts w:eastAsiaTheme="minorEastAsia"/>
+          <w:lang w:val="en-US"/>
+        </w:rPr>
+        <w:t xml:space="preserve"> is the samples per frame (we </w:t>
+      </w:r>
+      <w:r>
+        <w:rPr>
+          <w:rFonts w:eastAsiaTheme="minorEastAsia"/>
+          <w:lang w:val="en-US"/>
+        </w:rPr>
+        <w:t xml:space="preserve">have chosen the </w:t>
+      </w:r>
+      <m:oMath>
+        <m:r>
+          <w:rPr>
+            <w:rFonts w:ascii="Cambria Math" w:eastAsiaTheme="minorEastAsia" w:hAnsi="Cambria Math"/>
+            <w:lang w:val="en-US"/>
+          </w:rPr>
+          <m:t>N</m:t>
+        </m:r>
+        <m:r>
+          <w:rPr>
+            <w:rFonts w:ascii="Cambria Math" w:eastAsiaTheme="minorEastAsia" w:hAnsi="Cambria Math"/>
+            <w:lang w:val="en-US"/>
+          </w:rPr>
+          <m:t>=</m:t>
+        </m:r>
+        <m:r>
+          <w:rPr>
+            <w:rFonts w:ascii="Cambria Math" w:hAnsi="Cambria Math"/>
+            <w:lang w:val="en-US"/>
+          </w:rPr>
+          <m:t>M×</m:t>
+        </m:r>
+        <m:sSub>
+          <m:sSubPr>
+            <m:ctrlPr>
+              <w:rPr>
+                <w:rFonts w:ascii="Cambria Math" w:hAnsi="Cambria Math"/>
+                <w:i/>
+                <w:lang w:val="en-US"/>
+              </w:rPr>
+            </m:ctrlPr>
+          </m:sSubPr>
+          <m:e>
+            <m:r>
+              <w:rPr>
+                <w:rFonts w:ascii="Cambria Math" w:hAnsi="Cambria Math"/>
+                <w:lang w:val="en-US"/>
+              </w:rPr>
+              <m:t>N</m:t>
+            </m:r>
+          </m:e>
+          <m:sub>
+            <m:r>
+              <w:rPr>
+                <w:rFonts w:ascii="Cambria Math" w:hAnsi="Cambria Math"/>
+                <w:lang w:val="en-US"/>
+              </w:rPr>
+              <m:t xml:space="preserve"> fr</m:t>
+            </m:r>
+          </m:sub>
+        </m:sSub>
+      </m:oMath>
+      <w:r>
+        <w:rPr>
+          <w:rFonts w:eastAsiaTheme="minorEastAsia"/>
+          <w:lang w:val="en-US"/>
+        </w:rPr>
+        <w:t xml:space="preserve"> form the beginning)</w:t>
+      </w:r>
+      <w:r>
+        <w:rPr>
+          <w:rFonts w:eastAsiaTheme="minorEastAsia"/>
+          <w:lang w:val="en-US"/>
+        </w:rPr>
+        <w:t>.</w:t>
+      </w:r>
+      <w:r>
+        <w:rPr>
+          <w:rFonts w:eastAsiaTheme="minorEastAsia"/>
+          <w:lang w:val="en-US"/>
+        </w:rPr>
+        <w:t xml:space="preserve"> We compute the maximum of each row of the matrix. We hold only the rows which have maximum over a threshold (we put the threshold heuristically), we sort with respect of ceil index the maximums of the rows and we chose as time offset the median value of these procedure.</w:t>
       </w:r>
     </w:p>
     <w:p>
       <w:pPr>
+        <w:jc w:val="both"/>
+        <w:rPr>
+          <w:lang w:val="en-US"/>
+        </w:rPr>
+      </w:pPr>
+      <w:r>
+        <w:rPr>
+          <w:rFonts w:eastAsiaTheme="minorEastAsia"/>
+          <w:lang w:val="en-US"/>
+        </w:rPr>
+        <w:t xml:space="preserve"> At</w:t>
+      </w:r>
+      <w:r>
+        <w:rPr>
+          <w:rFonts w:eastAsiaTheme="minorEastAsia"/>
+          <w:lang w:val="en-US"/>
+        </w:rPr>
+        <w:t xml:space="preserve"> </w:t>
+      </w:r>
+      <w:r>
+        <w:rPr>
+          <w:lang w:val="en-US"/>
+        </w:rPr>
+        <w:fldChar w:fldCharType="begin"/>
+      </w:r>
+      <w:r>
+        <w:rPr>
+          <w:lang w:val="en-US"/>
+        </w:rPr>
+        <w:instrText xml:space="preserve"> REF _Ref382509351 \h </w:instrText>
+      </w:r>
+      <w:r>
+        <w:rPr>
+          <w:lang w:val="en-US"/>
+        </w:rPr>
+        <w:instrText xml:space="preserve"> \* MERGEFORMAT </w:instrText>
+      </w:r>
+      <w:r>
+        <w:rPr>
+          <w:lang w:val="en-US"/>
+        </w:rPr>
+      </w:r>
+      <w:r>
+        <w:rPr>
+          <w:lang w:val="en-US"/>
+        </w:rPr>
+        <w:fldChar w:fldCharType="separate"/>
+      </w:r>
+      <w:r>
+        <w:rPr>
+          <w:lang w:val="en-US"/>
+        </w:rPr>
+        <w:t xml:space="preserve">Figure </w:t>
+      </w:r>
+      <w:r>
+        <w:rPr>
+          <w:noProof/>
+          <w:lang w:val="en-US"/>
+        </w:rPr>
+        <w:t>3</w:t>
+      </w:r>
+      <w:r>
+        <w:rPr>
+          <w:lang w:val="en-US"/>
+        </w:rPr>
+        <w:fldChar w:fldCharType="end"/>
+      </w:r>
+      <w:r>
+        <w:rPr>
+          <w:lang w:val="en-US"/>
+        </w:rPr>
+        <w:t xml:space="preserve"> we present one example of the above procedure. T</w:t>
+      </w:r>
+      <w:r>
+        <w:rPr>
+          <w:lang w:val="en-US"/>
+        </w:rPr>
+        <w:t>he colored samples are with</w:t>
+      </w:r>
+      <w:r>
+        <w:rPr>
+          <w:lang w:val="en-US"/>
+        </w:rPr>
+        <w:t xml:space="preserve"> the</w:t>
+      </w:r>
+      <w:r>
+        <w:rPr>
+          <w:lang w:val="en-US"/>
+        </w:rPr>
+        <w:t xml:space="preserve"> maximum </w:t>
+      </w:r>
+      <w:proofErr w:type="spellStart"/>
+      <w:r>
+        <w:rPr>
+          <w:lang w:val="en-US"/>
+        </w:rPr>
+        <w:t>Crossc</w:t>
+      </w:r>
+      <w:r>
+        <w:rPr>
+          <w:lang w:val="en-US"/>
+        </w:rPr>
+        <w:t>orrelatio</w:t>
+      </w:r>
+      <w:r>
+        <w:rPr>
+          <w:lang w:val="en-US"/>
+        </w:rPr>
+        <w:t>n</w:t>
+      </w:r>
+      <w:proofErr w:type="spellEnd"/>
+      <w:r>
+        <w:rPr>
+          <w:lang w:val="en-US"/>
+        </w:rPr>
+        <w:t xml:space="preserve"> of each row, with the red are the maximums which are over the threshold and with orange are the maximums which are under the threshold</w:t>
+      </w:r>
+      <w:r>
+        <w:rPr>
+          <w:lang w:val="en-US"/>
+        </w:rPr>
+        <w:t xml:space="preserve">. </w:t>
+      </w:r>
+      <w:r>
+        <w:rPr>
+          <w:lang w:val="en-US"/>
+        </w:rPr>
+        <w:t>Thus in this example if we sort the index’s</w:t>
+      </w:r>
+      <w:r>
+        <w:rPr>
+          <w:lang w:val="en-US"/>
+        </w:rPr>
+        <w:t xml:space="preserve"> we take</w:t>
+      </w:r>
+      <w:r>
+        <w:rPr>
+          <w:lang w:val="en-US"/>
+        </w:rPr>
+        <w:t xml:space="preserve"> </w:t>
+      </w:r>
+      <m:oMath>
+        <m:r>
+          <w:rPr>
+            <w:rFonts w:ascii="Cambria Math" w:hAnsi="Cambria Math"/>
+            <w:lang w:val="en-US"/>
+          </w:rPr>
+          <m:t>126, 130, 130, 131, 844</m:t>
+        </m:r>
+      </m:oMath>
+      <w:r>
+        <w:rPr>
+          <w:rFonts w:eastAsiaTheme="minorEastAsia"/>
+          <w:lang w:val="en-US"/>
+        </w:rPr>
+        <w:t xml:space="preserve"> so the median (and the estimated time offset) it is 130.</w:t>
+      </w:r>
+    </w:p>
+    <w:p>
+      <w:pPr>
         <w:keepNext/>
         <w:jc w:val="center"/>
-      </w:pPr>
-      <w:r>
-        <w:object w:dxaOrig="10548" w:dyaOrig="3768">
+        <w:rPr>
+          <w:lang w:val="en-US"/>
+        </w:rPr>
+      </w:pPr>
+      <w:r>
+        <w:object w:dxaOrig="12616" w:dyaOrig="9103">
           <v:shapetype id="_x0000_t75" coordsize="21600,21600" o:spt="75" o:preferrelative="t" path="m@4@5l@4@11@9@11@9@5xe" filled="f" stroked="f">
             <v:stroke joinstyle="miter"/>
             <v:formulas>
@@ -2698,10 +2992,10 @@
             <v:path o:extrusionok="f" gradientshapeok="t" o:connecttype="rect"/>
             <o:lock v:ext="edit" aspectratio="t"/>
           </v:shapetype>
-          <v:shape id="_x0000_i1025" type="#_x0000_t75" style="width:411.45pt;height:146.85pt" o:ole="">
+          <v:shape id="_x0000_i1025" type="#_x0000_t75" style="width:467.35pt;height:337.45pt" o:ole="">
             <v:imagedata r:id="rId10" o:title=""/>
           </v:shape>
-          <o:OLEObject Type="Embed" ProgID="Visio.Drawing.11" ShapeID="_x0000_i1025" DrawAspect="Content" ObjectID="_1457956242" r:id="rId11"/>
+          <o:OLEObject Type="Embed" ProgID="Visio.Drawing.11" ShapeID="_x0000_i1025" DrawAspect="Content" ObjectID="_1463593701" r:id="rId11"/>
         </w:object>
       </w:r>
     </w:p>
@@ -2713,7 +3007,7 @@
           <w:lang w:val="en-US"/>
         </w:rPr>
       </w:pPr>
-      <w:bookmarkStart w:id="3" w:name="_Ref382509351"/>
+      <w:bookmarkStart w:id="2" w:name="_Ref382509351"/>
       <w:r>
         <w:rPr>
           <w:lang w:val="en-US"/>
@@ -2745,7 +3039,7 @@
         </w:rPr>
         <w:fldChar w:fldCharType="end"/>
       </w:r>
-      <w:bookmarkEnd w:id="3"/>
+      <w:bookmarkEnd w:id="2"/>
       <w:r>
         <w:rPr>
           <w:lang w:val="en-US"/>
@@ -2756,444 +3050,31 @@
         <w:rPr>
           <w:lang w:val="en-US"/>
         </w:rPr>
-        <w:t xml:space="preserve">Closer look at </w:t>
-      </w:r>
-      <w:r>
-        <w:rPr>
-          <w:lang w:val="en-US"/>
-        </w:rPr>
-        <w:t>Cross Correlation</w:t>
+        <w:t>Time offset estimation</w:t>
       </w:r>
     </w:p>
     <w:p>
       <w:pPr>
-        <w:jc w:val="both"/>
-        <w:rPr>
-          <w:rStyle w:val="hps"/>
-          <w:lang w:val="en"/>
-        </w:rPr>
-      </w:pPr>
-      <w:r>
-        <w:rPr>
-          <w:lang w:val="en-US"/>
-        </w:rPr>
-        <w:t>W</w:t>
-      </w:r>
-      <w:r>
-        <w:rPr>
-          <w:lang w:val="en-US"/>
-        </w:rPr>
-        <w:t xml:space="preserve">e </w:t>
-      </w:r>
-      <w:r>
-        <w:rPr>
-          <w:lang w:val="en-US"/>
-        </w:rPr>
-        <w:t>c</w:t>
-      </w:r>
-      <w:r>
-        <w:rPr>
-          <w:lang w:val="en-US"/>
-        </w:rPr>
-        <w:t>reate groups of successive samples</w:t>
-      </w:r>
-      <w:r>
-        <w:rPr>
-          <w:lang w:val="en-US"/>
-        </w:rPr>
-        <w:t>, and we pick the max of each group as the beginning of each frame</w:t>
-      </w:r>
-      <w:r>
-        <w:rPr>
-          <w:lang w:val="en-US"/>
-        </w:rPr>
-        <w:t xml:space="preserve">  (on the case of large plateau </w:t>
-      </w:r>
-      <w:r>
-        <w:rPr>
-          <w:lang w:val="en-US"/>
-        </w:rPr>
-        <w:t>which leads</w:t>
-      </w:r>
-      <w:r>
-        <w:rPr>
-          <w:lang w:val="en-US"/>
-        </w:rPr>
-        <w:t xml:space="preserve"> </w:t>
-      </w:r>
-      <w:r>
-        <w:rPr>
-          <w:lang w:val="en-US"/>
-        </w:rPr>
-        <w:t>to some uncertain</w:t>
-      </w:r>
-      <w:r>
-        <w:rPr>
-          <w:lang w:val="en-US"/>
-        </w:rPr>
-        <w:t xml:space="preserve">ty as to the start of the frame we should use more complex methods from just taking the max </w:t>
-      </w:r>
-      <w:r>
-        <w:rPr>
-          <w:lang w:val="en-US"/>
-        </w:rPr>
-        <w:fldChar w:fldCharType="begin"/>
-      </w:r>
-      <w:r>
-        <w:rPr>
-          <w:lang w:val="en-US"/>
-        </w:rPr>
-        <w:instrText xml:space="preserve"> REF _Ref382820920 \n \h </w:instrText>
-      </w:r>
-      <w:r>
-        <w:rPr>
-          <w:lang w:val="en-US"/>
-        </w:rPr>
-        <w:instrText xml:space="preserve"> \* MERGEFORMAT </w:instrText>
-      </w:r>
-      <w:r>
-        <w:rPr>
-          <w:lang w:val="en-US"/>
-        </w:rPr>
-      </w:r>
-      <w:r>
-        <w:rPr>
-          <w:lang w:val="en-US"/>
-        </w:rPr>
-        <w:fldChar w:fldCharType="separate"/>
-      </w:r>
-      <w:r>
-        <w:rPr>
-          <w:lang w:val="en-US"/>
-        </w:rPr>
-        <w:t>[3]</w:t>
-      </w:r>
-      <w:r>
-        <w:rPr>
-          <w:lang w:val="en-US"/>
-        </w:rPr>
-        <w:fldChar w:fldCharType="end"/>
-      </w:r>
-      <w:r>
-        <w:rPr>
-          <w:lang w:val="en-US"/>
-        </w:rPr>
-        <w:t>)</w:t>
-      </w:r>
-      <w:r>
-        <w:rPr>
-          <w:lang w:val="en-US"/>
-        </w:rPr>
-        <w:t>. W</w:t>
-      </w:r>
-      <w:r>
-        <w:rPr>
-          <w:lang w:val="en-US"/>
-        </w:rPr>
-        <w:t>e have t</w:t>
-      </w:r>
-      <w:r>
-        <w:rPr>
-          <w:lang w:val="en-US"/>
-        </w:rPr>
-        <w:t>wo</w:t>
-      </w:r>
-      <w:r>
-        <w:rPr>
-          <w:lang w:val="en-US"/>
-        </w:rPr>
-        <w:t xml:space="preserve"> </w:t>
-      </w:r>
-      <w:r>
-        <w:rPr>
-          <w:lang w:val="en-US"/>
-        </w:rPr>
-        <w:t>possible</w:t>
-      </w:r>
-      <w:r>
-        <w:rPr>
-          <w:lang w:val="en-US"/>
-        </w:rPr>
-        <w:t xml:space="preserve"> source</w:t>
-      </w:r>
-      <w:r>
-        <w:rPr>
-          <w:lang w:val="en-US"/>
-        </w:rPr>
-        <w:t>s</w:t>
-      </w:r>
-      <w:r>
-        <w:rPr>
-          <w:lang w:val="en-US"/>
-        </w:rPr>
-        <w:t xml:space="preserve"> of error</w:t>
-      </w:r>
-      <w:r>
-        <w:rPr>
-          <w:lang w:val="en-US"/>
-        </w:rPr>
-        <w:t>,</w:t>
-      </w:r>
-      <w:r>
-        <w:rPr>
-          <w:lang w:val="en-US"/>
-        </w:rPr>
-        <w:t xml:space="preserve"> the first is</w:t>
-      </w:r>
-      <w:r>
-        <w:rPr>
-          <w:lang w:val="en-US"/>
-        </w:rPr>
-        <w:t xml:space="preserve"> to have some cross correlated values over the threshold at the “body” of frame, or to have dip under the threshold of one sample </w:t>
-      </w:r>
-      <w:r>
-        <w:rPr>
-          <w:rStyle w:val="hps"/>
-          <w:lang w:val="en"/>
-        </w:rPr>
-        <w:t>around</w:t>
-      </w:r>
-      <w:r>
-        <w:rPr>
-          <w:rStyle w:val="hps"/>
-          <w:lang w:val="en"/>
-        </w:rPr>
-        <w:t xml:space="preserve"> the</w:t>
-      </w:r>
-      <w:r>
-        <w:rPr>
-          <w:rStyle w:val="shorttext"/>
-          <w:lang w:val="en"/>
-        </w:rPr>
-        <w:t xml:space="preserve"> </w:t>
-      </w:r>
-      <w:r>
-        <w:rPr>
-          <w:rStyle w:val="hps"/>
-          <w:lang w:val="en"/>
-        </w:rPr>
-        <w:t>maximum</w:t>
-      </w:r>
-      <w:r>
-        <w:rPr>
-          <w:rStyle w:val="hps"/>
-          <w:lang w:val="en"/>
-        </w:rPr>
-        <w:t xml:space="preserve"> so the next will be considered</w:t>
-      </w:r>
-      <w:r>
-        <w:rPr>
-          <w:rStyle w:val="shorttext"/>
-          <w:lang w:val="en"/>
-        </w:rPr>
-        <w:t xml:space="preserve"> as </w:t>
-      </w:r>
-      <w:r>
-        <w:rPr>
-          <w:rStyle w:val="hps"/>
-          <w:lang w:val="en"/>
-        </w:rPr>
-        <w:t>second</w:t>
-      </w:r>
-      <w:r>
-        <w:rPr>
-          <w:rStyle w:val="shorttext"/>
-          <w:lang w:val="en"/>
-        </w:rPr>
-        <w:t xml:space="preserve"> </w:t>
-      </w:r>
-      <w:r>
-        <w:rPr>
-          <w:rStyle w:val="hps"/>
-          <w:lang w:val="en"/>
-        </w:rPr>
-        <w:lastRenderedPageBreak/>
-        <w:t xml:space="preserve">group. At the simple channel </w:t>
-      </w:r>
-      <w:r>
-        <w:rPr>
-          <w:rStyle w:val="hps"/>
-          <w:lang w:val="en"/>
-        </w:rPr>
-        <w:t>which</w:t>
-      </w:r>
-      <w:r>
-        <w:rPr>
-          <w:rStyle w:val="hps"/>
-          <w:lang w:val="en"/>
-        </w:rPr>
-        <w:t xml:space="preserve"> we test</w:t>
-      </w:r>
-      <w:r>
-        <w:rPr>
-          <w:rStyle w:val="hps"/>
-          <w:lang w:val="en"/>
-        </w:rPr>
-        <w:t>ed</w:t>
-      </w:r>
-      <w:r>
-        <w:rPr>
-          <w:rStyle w:val="hps"/>
-          <w:lang w:val="en"/>
-        </w:rPr>
-        <w:t xml:space="preserve"> we don’t have any of </w:t>
-      </w:r>
-      <w:r>
-        <w:rPr>
-          <w:rStyle w:val="hps"/>
-          <w:lang w:val="en"/>
-        </w:rPr>
-        <w:t>these problems</w:t>
-      </w:r>
-      <w:r>
-        <w:rPr>
-          <w:rStyle w:val="hps"/>
-          <w:lang w:val="en"/>
-        </w:rPr>
-        <w:t>. We discuss</w:t>
-      </w:r>
-      <w:r>
-        <w:rPr>
-          <w:rStyle w:val="hps"/>
-          <w:lang w:val="en"/>
-        </w:rPr>
-        <w:t>ed</w:t>
-      </w:r>
-      <w:r>
-        <w:rPr>
-          <w:rStyle w:val="hps"/>
-          <w:lang w:val="en"/>
-        </w:rPr>
-        <w:t xml:space="preserve"> more sophisticated solutions, </w:t>
-      </w:r>
-      <w:r>
-        <w:rPr>
-          <w:rStyle w:val="hps"/>
-          <w:lang w:val="en"/>
-        </w:rPr>
-        <w:t>with</w:t>
-      </w:r>
-      <w:r>
-        <w:rPr>
-          <w:rStyle w:val="hps"/>
-          <w:lang w:val="en"/>
-        </w:rPr>
-        <w:t xml:space="preserve"> </w:t>
-      </w:r>
-      <w:r>
-        <w:rPr>
-          <w:rStyle w:val="hps"/>
-          <w:lang w:val="en"/>
-        </w:rPr>
-        <w:t>using</w:t>
-      </w:r>
-      <w:r>
-        <w:rPr>
-          <w:rStyle w:val="hps"/>
-          <w:lang w:val="en"/>
-        </w:rPr>
-        <w:t xml:space="preserve"> the knowledge of the expected distance between two maximum (frame length) or </w:t>
-      </w:r>
-      <w:r>
-        <w:rPr>
-          <w:rStyle w:val="hps"/>
-          <w:lang w:val="en"/>
-        </w:rPr>
-        <w:t>taking</w:t>
-      </w:r>
-      <w:r>
-        <w:rPr>
-          <w:rStyle w:val="hps"/>
-          <w:lang w:val="en"/>
-        </w:rPr>
-        <w:t xml:space="preserve"> advantage from the knowledge</w:t>
-      </w:r>
-      <w:r>
-        <w:rPr>
-          <w:rStyle w:val="hps"/>
-          <w:lang w:val="en"/>
-        </w:rPr>
-        <w:t xml:space="preserve"> of the number of frames</w:t>
-      </w:r>
-      <w:r>
-        <w:rPr>
-          <w:rStyle w:val="hps"/>
-          <w:lang w:val="en"/>
-        </w:rPr>
-        <w:t>. W</w:t>
-      </w:r>
-      <w:r>
-        <w:rPr>
-          <w:rStyle w:val="hps"/>
-          <w:lang w:val="en"/>
-        </w:rPr>
-        <w:t xml:space="preserve">e will implement </w:t>
-      </w:r>
-      <w:r>
-        <w:rPr>
-          <w:rStyle w:val="hps"/>
-          <w:lang w:val="en"/>
-        </w:rPr>
-        <w:t>these solutions</w:t>
-      </w:r>
-      <w:r>
-        <w:rPr>
-          <w:rStyle w:val="hps"/>
-          <w:lang w:val="en"/>
-        </w:rPr>
-        <w:t xml:space="preserve"> </w:t>
-      </w:r>
-      <w:r>
-        <w:rPr>
-          <w:rStyle w:val="hps"/>
-          <w:lang w:val="en"/>
-        </w:rPr>
-        <w:t>if</w:t>
-      </w:r>
-      <w:r>
-        <w:rPr>
-          <w:rStyle w:val="hps"/>
-          <w:lang w:val="en"/>
-        </w:rPr>
-        <w:t xml:space="preserve"> the channel</w:t>
-      </w:r>
-      <w:r>
-        <w:rPr>
-          <w:rStyle w:val="shorttext"/>
-          <w:lang w:val="en"/>
-        </w:rPr>
-        <w:t xml:space="preserve"> </w:t>
-      </w:r>
-      <w:r>
-        <w:rPr>
-          <w:rStyle w:val="hps"/>
-          <w:lang w:val="en"/>
-        </w:rPr>
-        <w:t>requires.</w:t>
+        <w:pStyle w:val="Heading3"/>
+        <w:rPr>
+          <w:lang w:val="en-US"/>
+        </w:rPr>
+      </w:pPr>
+      <w:r>
+        <w:rPr>
+          <w:lang w:val="en-US"/>
+        </w:rPr>
+        <w:t xml:space="preserve">Frequency </w:t>
+      </w:r>
+      <w:r>
+        <w:rPr>
+          <w:lang w:val="en-US"/>
+        </w:rPr>
+        <w:t>offset</w:t>
       </w:r>
     </w:p>
     <w:p>
       <w:pPr>
-        <w:pStyle w:val="Heading3"/>
-        <w:rPr>
-          <w:lang w:val="en-US"/>
-        </w:rPr>
-      </w:pPr>
-      <w:r>
-        <w:rPr>
-          <w:lang w:val="en-US"/>
-        </w:rPr>
-        <w:t xml:space="preserve">Frequency </w:t>
-      </w:r>
-      <w:r>
-        <w:rPr>
-          <w:lang w:val="en-US"/>
-        </w:rPr>
-        <w:t>offset</w:t>
-      </w:r>
-    </w:p>
-    <w:p>
-      <w:pPr>
         <w:jc w:val="both"/>
         <w:rPr>
           <w:lang w:val="en-US"/>
@@ -3301,7 +3182,14 @@
         <w:rPr>
           <w:lang w:val="en-US"/>
         </w:rPr>
-        <w:t>this ICI are similar to white Gaussian noise and lead to a degradation of the SNR</w:t>
+        <w:t xml:space="preserve">this ICI are similar to white Gaussian noise and lead to a </w:t>
+      </w:r>
+      <w:r>
+        <w:rPr>
+          <w:lang w:val="en-US"/>
+        </w:rPr>
+        <w:lastRenderedPageBreak/>
+        <w:t>degradation of the SNR</w:t>
       </w:r>
       <w:r>
         <w:rPr>
@@ -4118,7 +4006,7 @@
           <w:noProof/>
           <w:lang w:val="en-US"/>
         </w:rPr>
-        <w:t>3</w:t>
+        <w:t>4</w:t>
       </w:r>
       <w:r>
         <w:rPr>
@@ -4146,7 +4034,6 @@
           <w:noProof/>
           <w:lang w:val="en-US" w:eastAsia="en-US"/>
         </w:rPr>
-        <w:lastRenderedPageBreak/>
         <w:drawing>
           <wp:inline distT="0" distB="0" distL="0" distR="0" wp14:anchorId="4267CB16" wp14:editId="22E6E3A2">
             <wp:extent cx="5943600" cy="3268725"/>
@@ -4205,7 +4092,7 @@
           <w:lang w:val="en-US"/>
         </w:rPr>
       </w:pPr>
-      <w:bookmarkStart w:id="4" w:name="_Ref382899827"/>
+      <w:bookmarkStart w:id="3" w:name="_Ref382899827"/>
       <w:r>
         <w:rPr>
           <w:lang w:val="en-US"/>
@@ -4237,7 +4124,7 @@
         </w:rPr>
         <w:fldChar w:fldCharType="end"/>
       </w:r>
-      <w:bookmarkEnd w:id="4"/>
+      <w:bookmarkEnd w:id="3"/>
       <w:r>
         <w:rPr>
           <w:lang w:val="en-US"/>
@@ -4257,7 +4144,31 @@
         <w:rPr>
           <w:lang w:val="en-US"/>
         </w:rPr>
-        <w:t xml:space="preserve">To avoid that problem we </w:t>
+        <w:t xml:space="preserve">There are different ways to </w:t>
+      </w:r>
+      <w:r>
+        <w:rPr>
+          <w:lang w:val="en-US"/>
+        </w:rPr>
+        <w:t>avoid that problem</w:t>
+      </w:r>
+      <w:r>
+        <w:rPr>
+          <w:lang w:val="en-US"/>
+        </w:rPr>
+        <w:t xml:space="preserve">. </w:t>
+      </w:r>
+      <w:r>
+        <w:rPr>
+          <w:lang w:val="en-US"/>
+        </w:rPr>
+        <w:t>The first solution is to</w:t>
+      </w:r>
+      <w:r>
+        <w:rPr>
+          <w:lang w:val="en-US"/>
+        </w:rPr>
+        <w:t xml:space="preserve"> </w:t>
       </w:r>
       <w:r>
         <w:rPr>
@@ -4298,7 +4209,21 @@
           <w:rFonts w:eastAsiaTheme="minorEastAsia"/>
           <w:lang w:val="en-US"/>
         </w:rPr>
-        <w:t xml:space="preserve"> for each sample, after that we can make </w:t>
+        <w:t xml:space="preserve"> for each sample</w:t>
+      </w:r>
+      <w:r>
+        <w:rPr>
+          <w:rFonts w:eastAsiaTheme="minorEastAsia"/>
+          <w:lang w:val="en-US"/>
+        </w:rPr>
+        <w:t>. A</w:t>
+      </w:r>
+      <w:r>
+        <w:rPr>
+          <w:rFonts w:eastAsiaTheme="minorEastAsia"/>
+          <w:lang w:val="en-US"/>
+        </w:rPr>
+        <w:t xml:space="preserve">fter that we can make </w:t>
       </w:r>
       <w:proofErr w:type="spellStart"/>
       <w:r>
@@ -4383,22 +4308,14 @@
           <w:rFonts w:eastAsiaTheme="minorEastAsia"/>
           <w:lang w:val="en-US"/>
         </w:rPr>
-        <w:t>at the correct time (transmitter and receiver must have the same time constant).</w:t>
-      </w:r>
-    </w:p>
-    <w:p>
-      <w:pPr>
-        <w:jc w:val="both"/>
-        <w:rPr>
-          <w:lang w:val="en-US"/>
-        </w:rPr>
-      </w:pPr>
-      <w:r>
-        <w:rPr>
-          <w:rFonts w:eastAsiaTheme="minorEastAsia"/>
-          <w:lang w:val="en-US"/>
-        </w:rPr>
-        <w:t xml:space="preserve">At </w:t>
+        <w:t>at the correct time.</w:t>
+      </w:r>
+      <w:r>
+        <w:rPr>
+          <w:rFonts w:eastAsiaTheme="minorEastAsia"/>
+          <w:lang w:val="en-US"/>
+        </w:rPr>
+        <w:t xml:space="preserve"> At </w:t>
       </w:r>
       <w:r>
         <w:rPr>
@@ -4459,22 +4376,56 @@
           <w:rFonts w:eastAsiaTheme="minorEastAsia"/>
           <w:lang w:val="en-US"/>
         </w:rPr>
-        <w:t xml:space="preserve"> we see that we have fix the problem  of time drift, but this procedure makes a lot of time </w:t>
-      </w:r>
-    </w:p>
-    <w:p>
-      <w:pPr>
-        <w:rPr>
-          <w:rFonts w:eastAsiaTheme="minorEastAsia"/>
-          <w:lang w:val="en-US"/>
-        </w:rPr>
-      </w:pPr>
+        <w:t xml:space="preserve"> we see that we fix the problem of time drift, but this procedure </w:t>
+      </w:r>
+      <w:r>
+        <w:rPr>
+          <w:rFonts w:eastAsiaTheme="minorEastAsia"/>
+          <w:lang w:val="en-US"/>
+        </w:rPr>
+        <w:t>takes</w:t>
+      </w:r>
       <w:r>
         <w:rPr>
           <w:rFonts w:eastAsiaTheme="minorEastAsia"/>
           <w:lang w:val="en-US"/>
         </w:rPr>
         <w:t xml:space="preserve"> </w:t>
+      </w:r>
+      <w:r>
+        <w:rPr>
+          <w:rFonts w:eastAsiaTheme="minorEastAsia"/>
+          <w:lang w:val="en-US"/>
+        </w:rPr>
+        <w:t>so much time</w:t>
+      </w:r>
+      <w:r>
+        <w:rPr>
+          <w:rFonts w:eastAsiaTheme="minorEastAsia"/>
+          <w:lang w:val="en-US"/>
+        </w:rPr>
+        <w:t xml:space="preserve"> </w:t>
+      </w:r>
+      <w:r>
+        <w:rPr>
+          <w:rFonts w:eastAsiaTheme="minorEastAsia"/>
+          <w:lang w:val="en-US"/>
+        </w:rPr>
+        <w:t xml:space="preserve">that at the end is </w:t>
+      </w:r>
+      <w:r>
+        <w:rPr>
+          <w:rStyle w:val="hps"/>
+          <w:lang w:val="en"/>
+        </w:rPr>
+        <w:t>inapplicable</w:t>
+      </w:r>
+      <w:r>
+        <w:rPr>
+          <w:rStyle w:val="hps"/>
+          <w:lang w:val="en"/>
+        </w:rPr>
+        <w:t>.</w:t>
       </w:r>
     </w:p>
     <w:p>
@@ -4530,12 +4481,10 @@
         <w:pStyle w:val="Caption"/>
         <w:jc w:val="center"/>
         <w:rPr>
-          <w:b w:val="0"/>
-          <w:i/>
-          <w:lang w:val="en-US"/>
-        </w:rPr>
-      </w:pPr>
-      <w:bookmarkStart w:id="5" w:name="_Ref382900463"/>
+          <w:lang w:val="en-US"/>
+        </w:rPr>
+      </w:pPr>
+      <w:bookmarkStart w:id="4" w:name="_Ref382900463"/>
       <w:r>
         <w:rPr>
           <w:lang w:val="en-US"/>
@@ -4573,32 +4522,93 @@
         </w:rPr>
         <w:fldChar w:fldCharType="end"/>
       </w:r>
-      <w:bookmarkEnd w:id="5"/>
-      <w:r>
-        <w:rPr>
-          <w:lang w:val="en-US"/>
-        </w:rPr>
-        <w:t>: Lanczos resampling</w:t>
+      <w:bookmarkEnd w:id="4"/>
+      <w:r>
+        <w:rPr>
+          <w:lang w:val="en-US"/>
+        </w:rPr>
+        <w:t xml:space="preserve">: </w:t>
+      </w:r>
+      <w:proofErr w:type="spellStart"/>
+      <w:r>
+        <w:rPr>
+          <w:lang w:val="en-US"/>
+        </w:rPr>
+        <w:t>Lanczos</w:t>
+      </w:r>
+      <w:proofErr w:type="spellEnd"/>
+      <w:r>
+        <w:rPr>
+          <w:lang w:val="en-US"/>
+        </w:rPr>
+        <w:t xml:space="preserve"> resampling</w:t>
       </w:r>
     </w:p>
     <w:p>
       <w:pPr>
-        <w:pStyle w:val="Heading2"/>
-        <w:rPr>
-          <w:lang w:val="en-US"/>
-        </w:rPr>
-      </w:pPr>
-      <w:r>
-        <w:rPr>
-          <w:lang w:val="en-US"/>
-        </w:rPr>
-        <w:t>Power delay profile</w:t>
-      </w:r>
-      <w:r>
-        <w:rPr>
-          <w:lang w:val="en-US"/>
-        </w:rPr>
-        <w:t xml:space="preserve"> estimation</w:t>
+        <w:rPr>
+          <w:lang w:val="en-US"/>
+        </w:rPr>
+      </w:pPr>
+      <w:r>
+        <w:rPr>
+          <w:lang w:val="en-US"/>
+        </w:rPr>
+        <w:t xml:space="preserve"> The second approach </w:t>
+      </w:r>
+      <w:r>
+        <w:rPr>
+          <w:lang w:val="en-US"/>
+        </w:rPr>
+        <w:t>it is</w:t>
+      </w:r>
+      <w:r>
+        <w:rPr>
+          <w:lang w:val="en-US"/>
+        </w:rPr>
+        <w:t xml:space="preserve"> this that we</w:t>
+      </w:r>
+      <w:r>
+        <w:rPr>
+          <w:lang w:val="en-US"/>
+        </w:rPr>
+        <w:t xml:space="preserve"> totally</w:t>
+      </w:r>
+      <w:r>
+        <w:rPr>
+          <w:lang w:val="en-US"/>
+        </w:rPr>
+        <w:t xml:space="preserve"> follow</w:t>
+      </w:r>
+      <w:r>
+        <w:rPr>
+          <w:lang w:val="en-US"/>
+        </w:rPr>
+        <w:t>. Aft</w:t>
+      </w:r>
+      <w:r>
+        <w:rPr>
+          <w:lang w:val="en-US"/>
+        </w:rPr>
+        <w:t>er the channel estimation we calculate when the channel has the maximum power in respect to the time delay. If this maximum is over</w:t>
+      </w:r>
+      <w:r>
+        <w:rPr>
+          <w:lang w:val="en-US"/>
+        </w:rPr>
+        <w:t xml:space="preserve"> some boundaries we shift it at the </w:t>
+      </w:r>
+      <w:r>
+        <w:rPr>
+          <w:lang w:val="en-US"/>
+        </w:rPr>
+        <w:t>“zero” delay.</w:t>
+      </w:r>
+      <w:r>
+        <w:rPr>
+          <w:lang w:val="en-US"/>
+        </w:rPr>
+        <w:t xml:space="preserve"> </w:t>
       </w:r>
     </w:p>
     <w:p>
@@ -4612,7 +4622,7 @@
         <w:rPr>
           <w:lang w:val="en-US"/>
         </w:rPr>
-        <w:t>Doppler profile</w:t>
+        <w:t>Power delay profile</w:t>
       </w:r>
       <w:r>
         <w:rPr>
@@ -4623,6 +4633,1045 @@
     </w:p>
     <w:p>
       <w:pPr>
+        <w:rPr>
+          <w:lang w:val="en-US"/>
+        </w:rPr>
+      </w:pPr>
+      <w:r>
+        <w:rPr>
+          <w:lang w:val="en-US"/>
+        </w:rPr>
+        <w:t>At the next figures we can see the power delay profile estimation for some measurements</w:t>
+      </w:r>
+      <w:r>
+        <w:rPr>
+          <w:lang w:val="en-US"/>
+        </w:rPr>
+        <w:t xml:space="preserve"> from the trains. We have a </w:t>
+      </w:r>
+      <m:oMath>
+        <m:r>
+          <w:rPr>
+            <w:rFonts w:ascii="Cambria Math" w:hAnsi="Cambria Math"/>
+            <w:lang w:val="en-US"/>
+          </w:rPr>
+          <m:t>2×4</m:t>
+        </m:r>
+      </m:oMath>
+      <w:r>
+        <w:rPr>
+          <w:rFonts w:eastAsiaTheme="minorEastAsia"/>
+          <w:lang w:val="en-US"/>
+        </w:rPr>
+        <w:t xml:space="preserve"> MIMO, and we use two different carriers. We look at three separated scenarios, at the first, one antenna </w:t>
+      </w:r>
+      <w:r>
+        <w:rPr>
+          <w:rFonts w:eastAsiaTheme="minorEastAsia"/>
+          <w:lang w:val="en-US"/>
+        </w:rPr>
+        <w:t>it transmits with line of sight with</w:t>
+      </w:r>
+      <w:r>
+        <w:rPr>
+          <w:rFonts w:eastAsiaTheme="minorEastAsia"/>
+          <w:lang w:val="en-US"/>
+        </w:rPr>
+        <w:t xml:space="preserve"> train and the other is looking at the opposite direction so we expected to measure only noise, </w:t>
+      </w:r>
+      <w:r>
+        <w:rPr>
+          <w:rFonts w:eastAsiaTheme="minorEastAsia"/>
+          <w:lang w:val="en-US"/>
+        </w:rPr>
+        <w:fldChar w:fldCharType="begin"/>
+      </w:r>
+      <w:r>
+        <w:rPr>
+          <w:rFonts w:eastAsiaTheme="minorEastAsia"/>
+          <w:lang w:val="en-US"/>
+        </w:rPr>
+        <w:instrText xml:space="preserve"> REF _Ref389845083 \h </w:instrText>
+      </w:r>
+      <w:r>
+        <w:rPr>
+          <w:rFonts w:eastAsiaTheme="minorEastAsia"/>
+          <w:lang w:val="en-US"/>
+        </w:rPr>
+      </w:r>
+      <w:r>
+        <w:rPr>
+          <w:rFonts w:eastAsiaTheme="minorEastAsia"/>
+          <w:lang w:val="en-US"/>
+        </w:rPr>
+        <w:fldChar w:fldCharType="separate"/>
+      </w:r>
+      <w:r>
+        <w:rPr>
+          <w:lang w:val="en-US"/>
+        </w:rPr>
+        <w:t xml:space="preserve">Figure </w:t>
+      </w:r>
+      <w:r>
+        <w:rPr>
+          <w:noProof/>
+          <w:lang w:val="en-US"/>
+        </w:rPr>
+        <w:t>6</w:t>
+      </w:r>
+      <w:r>
+        <w:rPr>
+          <w:rFonts w:eastAsiaTheme="minorEastAsia"/>
+          <w:lang w:val="en-US"/>
+        </w:rPr>
+        <w:fldChar w:fldCharType="end"/>
+      </w:r>
+      <w:r>
+        <w:rPr>
+          <w:rFonts w:eastAsiaTheme="minorEastAsia"/>
+          <w:lang w:val="en-US"/>
+        </w:rPr>
+        <w:t>. At the next p</w:t>
+      </w:r>
+      <w:r>
+        <w:rPr>
+          <w:rFonts w:eastAsiaTheme="minorEastAsia"/>
+          <w:lang w:val="en-US"/>
+        </w:rPr>
+        <w:t>la</w:t>
+      </w:r>
+      <w:r>
+        <w:rPr>
+          <w:rFonts w:eastAsiaTheme="minorEastAsia"/>
+          <w:lang w:val="en-US"/>
+        </w:rPr>
+        <w:t xml:space="preserve">y we have </w:t>
+      </w:r>
+      <w:r>
+        <w:rPr>
+          <w:rFonts w:eastAsiaTheme="minorEastAsia"/>
+          <w:lang w:val="en-US"/>
+        </w:rPr>
+        <w:t>exactly</w:t>
+      </w:r>
+      <w:r>
+        <w:rPr>
+          <w:rFonts w:eastAsiaTheme="minorEastAsia"/>
+          <w:lang w:val="en-US"/>
+        </w:rPr>
+        <w:t xml:space="preserve"> the opposite, </w:t>
+      </w:r>
+      <w:r>
+        <w:rPr>
+          <w:rFonts w:eastAsiaTheme="minorEastAsia"/>
+          <w:lang w:val="en-US"/>
+        </w:rPr>
+        <w:fldChar w:fldCharType="begin"/>
+      </w:r>
+      <w:r>
+        <w:rPr>
+          <w:rFonts w:eastAsiaTheme="minorEastAsia"/>
+          <w:lang w:val="en-US"/>
+        </w:rPr>
+        <w:instrText xml:space="preserve"> REF _Ref389845549 \h </w:instrText>
+      </w:r>
+      <w:r>
+        <w:rPr>
+          <w:rFonts w:eastAsiaTheme="minorEastAsia"/>
+          <w:lang w:val="en-US"/>
+        </w:rPr>
+      </w:r>
+      <w:r>
+        <w:rPr>
+          <w:rFonts w:eastAsiaTheme="minorEastAsia"/>
+          <w:lang w:val="en-US"/>
+        </w:rPr>
+        <w:fldChar w:fldCharType="separate"/>
+      </w:r>
+      <w:r>
+        <w:rPr>
+          <w:lang w:val="en-US"/>
+        </w:rPr>
+        <w:t xml:space="preserve">Figure </w:t>
+      </w:r>
+      <w:r>
+        <w:rPr>
+          <w:noProof/>
+          <w:lang w:val="en-US"/>
+        </w:rPr>
+        <w:t>7</w:t>
+      </w:r>
+      <w:r>
+        <w:rPr>
+          <w:rFonts w:eastAsiaTheme="minorEastAsia"/>
+          <w:lang w:val="en-US"/>
+        </w:rPr>
+        <w:fldChar w:fldCharType="end"/>
+      </w:r>
+      <w:r>
+        <w:rPr>
+          <w:rFonts w:eastAsiaTheme="minorEastAsia"/>
+          <w:lang w:val="en-US"/>
+        </w:rPr>
+        <w:t>. At both</w:t>
+      </w:r>
+      <w:r>
+        <w:rPr>
+          <w:rFonts w:eastAsiaTheme="minorEastAsia"/>
+          <w:lang w:val="en-US"/>
+        </w:rPr>
+        <w:t xml:space="preserve"> scenarios we see only </w:t>
+      </w:r>
+      <w:r>
+        <w:rPr>
+          <w:rFonts w:eastAsiaTheme="minorEastAsia"/>
+          <w:lang w:val="en-US"/>
+        </w:rPr>
+        <w:t xml:space="preserve">one carrier for saving space reasons. At the last scenario </w:t>
+      </w:r>
+      <w:r>
+        <w:rPr>
+          <w:rFonts w:eastAsiaTheme="minorEastAsia"/>
+          <w:lang w:val="en-US"/>
+        </w:rPr>
+        <w:fldChar w:fldCharType="begin"/>
+      </w:r>
+      <w:r>
+        <w:rPr>
+          <w:rFonts w:eastAsiaTheme="minorEastAsia"/>
+          <w:lang w:val="en-US"/>
+        </w:rPr>
+        <w:instrText xml:space="preserve"> REF _Ref389850117 \h </w:instrText>
+      </w:r>
+      <w:r>
+        <w:rPr>
+          <w:rFonts w:eastAsiaTheme="minorEastAsia"/>
+          <w:lang w:val="en-US"/>
+        </w:rPr>
+      </w:r>
+      <w:r>
+        <w:rPr>
+          <w:rFonts w:eastAsiaTheme="minorEastAsia"/>
+          <w:lang w:val="en-US"/>
+        </w:rPr>
+        <w:fldChar w:fldCharType="separate"/>
+      </w:r>
+      <w:r>
+        <w:rPr>
+          <w:lang w:val="en-US"/>
+        </w:rPr>
+        <w:t xml:space="preserve">Figure </w:t>
+      </w:r>
+      <w:r>
+        <w:rPr>
+          <w:noProof/>
+          <w:lang w:val="en-US"/>
+        </w:rPr>
+        <w:t>8</w:t>
+      </w:r>
+      <w:r>
+        <w:rPr>
+          <w:rFonts w:eastAsiaTheme="minorEastAsia"/>
+          <w:lang w:val="en-US"/>
+        </w:rPr>
+        <w:fldChar w:fldCharType="end"/>
+      </w:r>
+      <w:r>
+        <w:rPr>
+          <w:rFonts w:eastAsiaTheme="minorEastAsia"/>
+          <w:lang w:val="en-US"/>
+        </w:rPr>
+        <w:t xml:space="preserve">, </w:t>
+      </w:r>
+      <w:r>
+        <w:rPr>
+          <w:rFonts w:eastAsiaTheme="minorEastAsia"/>
+          <w:lang w:val="en-US"/>
+        </w:rPr>
+        <w:fldChar w:fldCharType="begin"/>
+      </w:r>
+      <w:r>
+        <w:rPr>
+          <w:rFonts w:eastAsiaTheme="minorEastAsia"/>
+          <w:lang w:val="en-US"/>
+        </w:rPr>
+        <w:instrText xml:space="preserve"> REF _Ref389850118 \h </w:instrText>
+      </w:r>
+      <w:r>
+        <w:rPr>
+          <w:rFonts w:eastAsiaTheme="minorEastAsia"/>
+          <w:lang w:val="en-US"/>
+        </w:rPr>
+      </w:r>
+      <w:r>
+        <w:rPr>
+          <w:rFonts w:eastAsiaTheme="minorEastAsia"/>
+          <w:lang w:val="en-US"/>
+        </w:rPr>
+        <w:fldChar w:fldCharType="separate"/>
+      </w:r>
+      <w:r>
+        <w:rPr>
+          <w:lang w:val="en-US"/>
+        </w:rPr>
+        <w:t xml:space="preserve">Figure </w:t>
+      </w:r>
+      <w:r>
+        <w:rPr>
+          <w:noProof/>
+          <w:lang w:val="en-US"/>
+        </w:rPr>
+        <w:t>9</w:t>
+      </w:r>
+      <w:r>
+        <w:rPr>
+          <w:rFonts w:eastAsiaTheme="minorEastAsia"/>
+          <w:lang w:val="en-US"/>
+        </w:rPr>
+        <w:fldChar w:fldCharType="end"/>
+      </w:r>
+      <w:r>
+        <w:rPr>
+          <w:rFonts w:eastAsiaTheme="minorEastAsia"/>
+          <w:lang w:val="en-US"/>
+        </w:rPr>
+        <w:t xml:space="preserve">, we see the power delay profile in the case which both of antennas are “looking” the train so we are receiving signal at all links.  </w:t>
+      </w:r>
+      <w:r>
+        <w:rPr>
+          <w:lang w:val="en-US"/>
+        </w:rPr>
+        <w:fldChar w:fldCharType="begin"/>
+      </w:r>
+      <w:r>
+        <w:rPr>
+          <w:lang w:val="en-US"/>
+        </w:rPr>
+        <w:instrText xml:space="preserve"> REF _Ref389845078 \h </w:instrText>
+      </w:r>
+      <w:r>
+        <w:rPr>
+          <w:lang w:val="en-US"/>
+        </w:rPr>
+      </w:r>
+      <w:r>
+        <w:rPr>
+          <w:lang w:val="en-US"/>
+        </w:rPr>
+        <w:fldChar w:fldCharType="separate"/>
+      </w:r>
+      <w:r>
+        <w:rPr>
+          <w:lang w:val="en-US"/>
+        </w:rPr>
+        <w:fldChar w:fldCharType="end"/>
+      </w:r>
+    </w:p>
+    <w:p>
+      <w:pPr>
+        <w:keepNext/>
+        <w:jc w:val="center"/>
+      </w:pPr>
+      <w:r>
+        <w:rPr>
+          <w:noProof/>
+          <w:lang w:val="en-US" w:eastAsia="en-US"/>
+        </w:rPr>
+        <w:lastRenderedPageBreak/>
+        <w:drawing>
+          <wp:inline distT="0" distB="0" distL="0" distR="0" wp14:anchorId="6088559E" wp14:editId="69498A67">
+            <wp:extent cx="2946882" cy="2959475"/>
+            <wp:effectExtent l="0" t="0" r="6350" b="0"/>
+            <wp:docPr id="21" name="Picture 21"/>
+            <wp:cNvGraphicFramePr>
+              <a:graphicFrameLocks xmlns:a="http://schemas.openxmlformats.org/drawingml/2006/main" noChangeAspect="1"/>
+            </wp:cNvGraphicFramePr>
+            <a:graphic xmlns:a="http://schemas.openxmlformats.org/drawingml/2006/main">
+              <a:graphicData uri="http://schemas.openxmlformats.org/drawingml/2006/picture">
+                <pic:pic xmlns:pic="http://schemas.openxmlformats.org/drawingml/2006/picture">
+                  <pic:nvPicPr>
+                    <pic:cNvPr id="0" name=""/>
+                    <pic:cNvPicPr/>
+                  </pic:nvPicPr>
+                  <pic:blipFill>
+                    <a:blip r:embed="rId14"/>
+                    <a:stretch>
+                      <a:fillRect/>
+                    </a:stretch>
+                  </pic:blipFill>
+                  <pic:spPr>
+                    <a:xfrm>
+                      <a:off x="0" y="0"/>
+                      <a:ext cx="2947655" cy="2960251"/>
+                    </a:xfrm>
+                    <a:prstGeom prst="rect">
+                      <a:avLst/>
+                    </a:prstGeom>
+                  </pic:spPr>
+                </pic:pic>
+              </a:graphicData>
+            </a:graphic>
+          </wp:inline>
+        </w:drawing>
+      </w:r>
+      <w:r>
+        <w:rPr>
+          <w:noProof/>
+          <w:lang w:val="en-US" w:eastAsia="en-US"/>
+        </w:rPr>
+        <w:drawing>
+          <wp:inline distT="0" distB="0" distL="0" distR="0" wp14:anchorId="454F82DC" wp14:editId="165C0BEA">
+            <wp:extent cx="2938215" cy="2950771"/>
+            <wp:effectExtent l="0" t="0" r="0" b="2540"/>
+            <wp:docPr id="22" name="Picture 22"/>
+            <wp:cNvGraphicFramePr>
+              <a:graphicFrameLocks xmlns:a="http://schemas.openxmlformats.org/drawingml/2006/main" noChangeAspect="1"/>
+            </wp:cNvGraphicFramePr>
+            <a:graphic xmlns:a="http://schemas.openxmlformats.org/drawingml/2006/main">
+              <a:graphicData uri="http://schemas.openxmlformats.org/drawingml/2006/picture">
+                <pic:pic xmlns:pic="http://schemas.openxmlformats.org/drawingml/2006/picture">
+                  <pic:nvPicPr>
+                    <pic:cNvPr id="0" name=""/>
+                    <pic:cNvPicPr/>
+                  </pic:nvPicPr>
+                  <pic:blipFill>
+                    <a:blip r:embed="rId15"/>
+                    <a:stretch>
+                      <a:fillRect/>
+                    </a:stretch>
+                  </pic:blipFill>
+                  <pic:spPr>
+                    <a:xfrm>
+                      <a:off x="0" y="0"/>
+                      <a:ext cx="2938986" cy="2951545"/>
+                    </a:xfrm>
+                    <a:prstGeom prst="rect">
+                      <a:avLst/>
+                    </a:prstGeom>
+                  </pic:spPr>
+                </pic:pic>
+              </a:graphicData>
+            </a:graphic>
+          </wp:inline>
+        </w:drawing>
+      </w:r>
+    </w:p>
+    <w:p>
+      <w:pPr>
+        <w:pStyle w:val="Caption"/>
+        <w:jc w:val="center"/>
+        <w:rPr>
+          <w:lang w:val="en-US"/>
+        </w:rPr>
+      </w:pPr>
+      <w:bookmarkStart w:id="5" w:name="_Ref389845078"/>
+      <w:bookmarkStart w:id="6" w:name="_Ref389845083"/>
+      <w:r>
+        <w:rPr>
+          <w:lang w:val="en-US"/>
+        </w:rPr>
+        <w:t xml:space="preserve">Figure </w:t>
+      </w:r>
+      <w:r>
+        <w:fldChar w:fldCharType="begin"/>
+      </w:r>
+      <w:r>
+        <w:rPr>
+          <w:lang w:val="en-US"/>
+        </w:rPr>
+        <w:instrText xml:space="preserve"> SEQ Figure \* ARABIC </w:instrText>
+      </w:r>
+      <w:r>
+        <w:fldChar w:fldCharType="separate"/>
+      </w:r>
+      <w:r>
+        <w:rPr>
+          <w:noProof/>
+          <w:lang w:val="en-US"/>
+        </w:rPr>
+        <w:t>6</w:t>
+      </w:r>
+      <w:r>
+        <w:fldChar w:fldCharType="end"/>
+      </w:r>
+      <w:bookmarkEnd w:id="6"/>
+      <w:r>
+        <w:rPr>
+          <w:lang w:val="en-US"/>
+        </w:rPr>
+        <w:t>:</w:t>
+      </w:r>
+      <w:bookmarkEnd w:id="5"/>
+      <w:r>
+        <w:rPr>
+          <w:lang w:val="en-US"/>
+        </w:rPr>
+        <w:t xml:space="preserve"> The first </w:t>
+      </w:r>
+      <w:r>
+        <w:rPr>
+          <w:rFonts w:eastAsiaTheme="minorEastAsia"/>
+          <w:lang w:val="en-US"/>
+        </w:rPr>
+        <w:t>antenna</w:t>
+      </w:r>
+      <w:r>
+        <w:rPr>
+          <w:rFonts w:eastAsiaTheme="minorEastAsia"/>
+          <w:lang w:val="en-US"/>
+        </w:rPr>
+        <w:t xml:space="preserve"> </w:t>
+      </w:r>
+      <w:r>
+        <w:rPr>
+          <w:rFonts w:eastAsiaTheme="minorEastAsia"/>
+          <w:lang w:val="en-US"/>
+        </w:rPr>
+        <w:t xml:space="preserve">has </w:t>
+      </w:r>
+      <w:proofErr w:type="spellStart"/>
+      <w:r>
+        <w:rPr>
+          <w:rFonts w:eastAsiaTheme="minorEastAsia"/>
+          <w:lang w:val="en-US"/>
+        </w:rPr>
+        <w:t>LoS</w:t>
+      </w:r>
+      <w:proofErr w:type="spellEnd"/>
+      <w:r>
+        <w:rPr>
+          <w:rFonts w:eastAsiaTheme="minorEastAsia"/>
+          <w:lang w:val="en-US"/>
+        </w:rPr>
+        <w:t xml:space="preserve"> and the second transmits at the opposite direction</w:t>
+      </w:r>
+    </w:p>
+    <w:p>
+      <w:pPr>
+        <w:keepNext/>
+        <w:jc w:val="center"/>
+      </w:pPr>
+      <w:r>
+        <w:rPr>
+          <w:noProof/>
+          <w:lang w:val="en-US" w:eastAsia="en-US"/>
+        </w:rPr>
+        <w:drawing>
+          <wp:inline distT="0" distB="0" distL="0" distR="0" wp14:anchorId="6441C940" wp14:editId="4AD293C3">
+            <wp:extent cx="2951215" cy="2963825"/>
+            <wp:effectExtent l="0" t="0" r="1905" b="8255"/>
+            <wp:docPr id="19" name="Picture 19"/>
+            <wp:cNvGraphicFramePr>
+              <a:graphicFrameLocks xmlns:a="http://schemas.openxmlformats.org/drawingml/2006/main" noChangeAspect="1"/>
+            </wp:cNvGraphicFramePr>
+            <a:graphic xmlns:a="http://schemas.openxmlformats.org/drawingml/2006/main">
+              <a:graphicData uri="http://schemas.openxmlformats.org/drawingml/2006/picture">
+                <pic:pic xmlns:pic="http://schemas.openxmlformats.org/drawingml/2006/picture">
+                  <pic:nvPicPr>
+                    <pic:cNvPr id="0" name=""/>
+                    <pic:cNvPicPr/>
+                  </pic:nvPicPr>
+                  <pic:blipFill>
+                    <a:blip r:embed="rId16"/>
+                    <a:stretch>
+                      <a:fillRect/>
+                    </a:stretch>
+                  </pic:blipFill>
+                  <pic:spPr>
+                    <a:xfrm>
+                      <a:off x="0" y="0"/>
+                      <a:ext cx="2952263" cy="2964877"/>
+                    </a:xfrm>
+                    <a:prstGeom prst="rect">
+                      <a:avLst/>
+                    </a:prstGeom>
+                  </pic:spPr>
+                </pic:pic>
+              </a:graphicData>
+            </a:graphic>
+          </wp:inline>
+        </w:drawing>
+      </w:r>
+      <w:r>
+        <w:rPr>
+          <w:noProof/>
+          <w:lang w:val="en-US" w:eastAsia="en-US"/>
+        </w:rPr>
+        <w:drawing>
+          <wp:inline distT="0" distB="0" distL="0" distR="0" wp14:anchorId="0B7B6ED1" wp14:editId="19570CA3">
+            <wp:extent cx="2951215" cy="2963828"/>
+            <wp:effectExtent l="0" t="0" r="1905" b="8255"/>
+            <wp:docPr id="20" name="Picture 20"/>
+            <wp:cNvGraphicFramePr>
+              <a:graphicFrameLocks xmlns:a="http://schemas.openxmlformats.org/drawingml/2006/main" noChangeAspect="1"/>
+            </wp:cNvGraphicFramePr>
+            <a:graphic xmlns:a="http://schemas.openxmlformats.org/drawingml/2006/main">
+              <a:graphicData uri="http://schemas.openxmlformats.org/drawingml/2006/picture">
+                <pic:pic xmlns:pic="http://schemas.openxmlformats.org/drawingml/2006/picture">
+                  <pic:nvPicPr>
+                    <pic:cNvPr id="0" name=""/>
+                    <pic:cNvPicPr/>
+                  </pic:nvPicPr>
+                  <pic:blipFill>
+                    <a:blip r:embed="rId17"/>
+                    <a:stretch>
+                      <a:fillRect/>
+                    </a:stretch>
+                  </pic:blipFill>
+                  <pic:spPr>
+                    <a:xfrm>
+                      <a:off x="0" y="0"/>
+                      <a:ext cx="2952151" cy="2964768"/>
+                    </a:xfrm>
+                    <a:prstGeom prst="rect">
+                      <a:avLst/>
+                    </a:prstGeom>
+                  </pic:spPr>
+                </pic:pic>
+              </a:graphicData>
+            </a:graphic>
+          </wp:inline>
+        </w:drawing>
+      </w:r>
+    </w:p>
+    <w:p>
+      <w:pPr>
+        <w:pStyle w:val="Caption"/>
+        <w:jc w:val="center"/>
+        <w:rPr>
+          <w:lang w:val="en-US"/>
+        </w:rPr>
+      </w:pPr>
+      <w:bookmarkStart w:id="7" w:name="_Ref389845549"/>
+      <w:r>
+        <w:rPr>
+          <w:lang w:val="en-US"/>
+        </w:rPr>
+        <w:t xml:space="preserve">Figure </w:t>
+      </w:r>
+      <w:r>
+        <w:fldChar w:fldCharType="begin"/>
+      </w:r>
+      <w:r>
+        <w:rPr>
+          <w:lang w:val="en-US"/>
+        </w:rPr>
+        <w:instrText xml:space="preserve"> SEQ Figure \* ARABIC </w:instrText>
+      </w:r>
+      <w:r>
+        <w:fldChar w:fldCharType="separate"/>
+      </w:r>
+      <w:r>
+        <w:rPr>
+          <w:noProof/>
+          <w:lang w:val="en-US"/>
+        </w:rPr>
+        <w:t>7</w:t>
+      </w:r>
+      <w:r>
+        <w:fldChar w:fldCharType="end"/>
+      </w:r>
+      <w:bookmarkEnd w:id="7"/>
+      <w:r>
+        <w:rPr>
+          <w:lang w:val="en-US"/>
+        </w:rPr>
+        <w:t>:</w:t>
+      </w:r>
+      <w:r>
+        <w:rPr>
+          <w:lang w:val="en-US"/>
+        </w:rPr>
+        <w:t xml:space="preserve"> The first has no contact with the train and the second has </w:t>
+      </w:r>
+      <w:proofErr w:type="spellStart"/>
+      <w:r>
+        <w:rPr>
+          <w:lang w:val="en-US"/>
+        </w:rPr>
+        <w:t>LoS</w:t>
+      </w:r>
+      <w:proofErr w:type="spellEnd"/>
+    </w:p>
+    <w:p>
+      <w:pPr>
+        <w:keepNext/>
+        <w:jc w:val="center"/>
+      </w:pPr>
+      <w:r>
+        <w:rPr>
+          <w:noProof/>
+          <w:lang w:val="en-US" w:eastAsia="en-US"/>
+        </w:rPr>
+        <w:lastRenderedPageBreak/>
+        <w:drawing>
+          <wp:inline distT="0" distB="0" distL="0" distR="0" wp14:anchorId="3B8C9258" wp14:editId="1AD71E9A">
+            <wp:extent cx="2927036" cy="2939544"/>
+            <wp:effectExtent l="0" t="0" r="6985" b="0"/>
+            <wp:docPr id="15" name="Picture 15"/>
+            <wp:cNvGraphicFramePr>
+              <a:graphicFrameLocks xmlns:a="http://schemas.openxmlformats.org/drawingml/2006/main" noChangeAspect="1"/>
+            </wp:cNvGraphicFramePr>
+            <a:graphic xmlns:a="http://schemas.openxmlformats.org/drawingml/2006/main">
+              <a:graphicData uri="http://schemas.openxmlformats.org/drawingml/2006/picture">
+                <pic:pic xmlns:pic="http://schemas.openxmlformats.org/drawingml/2006/picture">
+                  <pic:nvPicPr>
+                    <pic:cNvPr id="0" name=""/>
+                    <pic:cNvPicPr/>
+                  </pic:nvPicPr>
+                  <pic:blipFill>
+                    <a:blip r:embed="rId18"/>
+                    <a:stretch>
+                      <a:fillRect/>
+                    </a:stretch>
+                  </pic:blipFill>
+                  <pic:spPr>
+                    <a:xfrm>
+                      <a:off x="0" y="0"/>
+                      <a:ext cx="2928591" cy="2941105"/>
+                    </a:xfrm>
+                    <a:prstGeom prst="rect">
+                      <a:avLst/>
+                    </a:prstGeom>
+                  </pic:spPr>
+                </pic:pic>
+              </a:graphicData>
+            </a:graphic>
+          </wp:inline>
+        </w:drawing>
+      </w:r>
+      <w:r>
+        <w:rPr>
+          <w:noProof/>
+          <w:lang w:val="en-US" w:eastAsia="en-US"/>
+        </w:rPr>
+        <w:drawing>
+          <wp:inline distT="0" distB="0" distL="0" distR="0" wp14:anchorId="49BDAB3F" wp14:editId="0C5F7DA9">
+            <wp:extent cx="2998885" cy="3011700"/>
+            <wp:effectExtent l="0" t="0" r="0" b="0"/>
+            <wp:docPr id="16" name="Picture 16"/>
+            <wp:cNvGraphicFramePr>
+              <a:graphicFrameLocks xmlns:a="http://schemas.openxmlformats.org/drawingml/2006/main" noChangeAspect="1"/>
+            </wp:cNvGraphicFramePr>
+            <a:graphic xmlns:a="http://schemas.openxmlformats.org/drawingml/2006/main">
+              <a:graphicData uri="http://schemas.openxmlformats.org/drawingml/2006/picture">
+                <pic:pic xmlns:pic="http://schemas.openxmlformats.org/drawingml/2006/picture">
+                  <pic:nvPicPr>
+                    <pic:cNvPr id="0" name=""/>
+                    <pic:cNvPicPr/>
+                  </pic:nvPicPr>
+                  <pic:blipFill>
+                    <a:blip r:embed="rId19"/>
+                    <a:stretch>
+                      <a:fillRect/>
+                    </a:stretch>
+                  </pic:blipFill>
+                  <pic:spPr>
+                    <a:xfrm>
+                      <a:off x="0" y="0"/>
+                      <a:ext cx="3000891" cy="3013714"/>
+                    </a:xfrm>
+                    <a:prstGeom prst="rect">
+                      <a:avLst/>
+                    </a:prstGeom>
+                  </pic:spPr>
+                </pic:pic>
+              </a:graphicData>
+            </a:graphic>
+          </wp:inline>
+        </w:drawing>
+      </w:r>
+    </w:p>
+    <w:p>
+      <w:pPr>
+        <w:pStyle w:val="Caption"/>
+        <w:jc w:val="center"/>
+        <w:rPr>
+          <w:noProof/>
+          <w:lang w:val="en-US" w:eastAsia="en-US"/>
+        </w:rPr>
+      </w:pPr>
+      <w:bookmarkStart w:id="8" w:name="_Ref389850117"/>
+      <w:r>
+        <w:rPr>
+          <w:lang w:val="en-US"/>
+        </w:rPr>
+        <w:t xml:space="preserve">Figure </w:t>
+      </w:r>
+      <w:r>
+        <w:fldChar w:fldCharType="begin"/>
+      </w:r>
+      <w:r>
+        <w:rPr>
+          <w:lang w:val="en-US"/>
+        </w:rPr>
+        <w:instrText xml:space="preserve"> SEQ Figure \* ARABIC </w:instrText>
+      </w:r>
+      <w:r>
+        <w:fldChar w:fldCharType="separate"/>
+      </w:r>
+      <w:r>
+        <w:rPr>
+          <w:noProof/>
+          <w:lang w:val="en-US"/>
+        </w:rPr>
+        <w:t>8</w:t>
+      </w:r>
+      <w:r>
+        <w:fldChar w:fldCharType="end"/>
+      </w:r>
+      <w:bookmarkEnd w:id="8"/>
+      <w:r>
+        <w:rPr>
+          <w:lang w:val="en-US"/>
+        </w:rPr>
+        <w:t>:</w:t>
+      </w:r>
+      <w:r>
+        <w:rPr>
+          <w:lang w:val="en-US"/>
+        </w:rPr>
+        <w:t xml:space="preserve"> Both antennas have </w:t>
+      </w:r>
+      <w:proofErr w:type="spellStart"/>
+      <w:r>
+        <w:rPr>
+          <w:lang w:val="en-US"/>
+        </w:rPr>
+        <w:t>LoS</w:t>
+      </w:r>
+      <w:proofErr w:type="spellEnd"/>
+      <w:r>
+        <w:rPr>
+          <w:lang w:val="en-US"/>
+        </w:rPr>
+        <w:t xml:space="preserve"> (1</w:t>
+      </w:r>
+      <w:r>
+        <w:rPr>
+          <w:vertAlign w:val="superscript"/>
+          <w:lang w:val="en-US"/>
+        </w:rPr>
+        <w:t>st</w:t>
+      </w:r>
+      <w:r>
+        <w:rPr>
+          <w:lang w:val="en-US"/>
+        </w:rPr>
+        <w:t xml:space="preserve"> carrier)</w:t>
+      </w:r>
+    </w:p>
+    <w:p>
+      <w:pPr>
+        <w:rPr>
+          <w:noProof/>
+          <w:lang w:val="en-US" w:eastAsia="en-US"/>
+        </w:rPr>
+      </w:pPr>
+    </w:p>
+    <w:p>
+      <w:pPr>
+        <w:keepNext/>
+        <w:jc w:val="center"/>
+      </w:pPr>
+      <w:r>
+        <w:rPr>
+          <w:noProof/>
+          <w:lang w:val="en-US" w:eastAsia="en-US"/>
+        </w:rPr>
+        <w:drawing>
+          <wp:inline distT="0" distB="0" distL="0" distR="0" wp14:anchorId="466473D7" wp14:editId="16BCE8D5">
+            <wp:extent cx="2959975" cy="2972625"/>
+            <wp:effectExtent l="0" t="0" r="0" b="0"/>
+            <wp:docPr id="17" name="Picture 17"/>
+            <wp:cNvGraphicFramePr>
+              <a:graphicFrameLocks xmlns:a="http://schemas.openxmlformats.org/drawingml/2006/main" noChangeAspect="1"/>
+            </wp:cNvGraphicFramePr>
+            <a:graphic xmlns:a="http://schemas.openxmlformats.org/drawingml/2006/main">
+              <a:graphicData uri="http://schemas.openxmlformats.org/drawingml/2006/picture">
+                <pic:pic xmlns:pic="http://schemas.openxmlformats.org/drawingml/2006/picture">
+                  <pic:nvPicPr>
+                    <pic:cNvPr id="0" name=""/>
+                    <pic:cNvPicPr/>
+                  </pic:nvPicPr>
+                  <pic:blipFill>
+                    <a:blip r:embed="rId20"/>
+                    <a:stretch>
+                      <a:fillRect/>
+                    </a:stretch>
+                  </pic:blipFill>
+                  <pic:spPr>
+                    <a:xfrm>
+                      <a:off x="0" y="0"/>
+                      <a:ext cx="2961061" cy="2973716"/>
+                    </a:xfrm>
+                    <a:prstGeom prst="rect">
+                      <a:avLst/>
+                    </a:prstGeom>
+                  </pic:spPr>
+                </pic:pic>
+              </a:graphicData>
+            </a:graphic>
+          </wp:inline>
+        </w:drawing>
+      </w:r>
+      <w:r>
+        <w:rPr>
+          <w:noProof/>
+          <w:lang w:val="en-US" w:eastAsia="en-US"/>
+        </w:rPr>
+        <w:drawing>
+          <wp:inline distT="0" distB="0" distL="0" distR="0" wp14:anchorId="683CF22B" wp14:editId="05233DB5">
+            <wp:extent cx="2929547" cy="2942068"/>
+            <wp:effectExtent l="0" t="0" r="4445" b="0"/>
+            <wp:docPr id="18" name="Picture 18"/>
+            <wp:cNvGraphicFramePr>
+              <a:graphicFrameLocks xmlns:a="http://schemas.openxmlformats.org/drawingml/2006/main" noChangeAspect="1"/>
+            </wp:cNvGraphicFramePr>
+            <a:graphic xmlns:a="http://schemas.openxmlformats.org/drawingml/2006/main">
+              <a:graphicData uri="http://schemas.openxmlformats.org/drawingml/2006/picture">
+                <pic:pic xmlns:pic="http://schemas.openxmlformats.org/drawingml/2006/picture">
+                  <pic:nvPicPr>
+                    <pic:cNvPr id="0" name=""/>
+                    <pic:cNvPicPr/>
+                  </pic:nvPicPr>
+                  <pic:blipFill>
+                    <a:blip r:embed="rId21"/>
+                    <a:stretch>
+                      <a:fillRect/>
+                    </a:stretch>
+                  </pic:blipFill>
+                  <pic:spPr>
+                    <a:xfrm>
+                      <a:off x="0" y="0"/>
+                      <a:ext cx="2929547" cy="2942068"/>
+                    </a:xfrm>
+                    <a:prstGeom prst="rect">
+                      <a:avLst/>
+                    </a:prstGeom>
+                  </pic:spPr>
+                </pic:pic>
+              </a:graphicData>
+            </a:graphic>
+          </wp:inline>
+        </w:drawing>
+      </w:r>
+    </w:p>
+    <w:p>
+      <w:pPr>
+        <w:pStyle w:val="Caption"/>
+        <w:jc w:val="center"/>
+        <w:rPr>
+          <w:lang w:val="en-US"/>
+        </w:rPr>
+      </w:pPr>
+      <w:bookmarkStart w:id="9" w:name="_Ref389850118"/>
+      <w:r>
+        <w:rPr>
+          <w:lang w:val="en-US"/>
+        </w:rPr>
+        <w:t xml:space="preserve">Figure </w:t>
+      </w:r>
+      <w:r>
+        <w:fldChar w:fldCharType="begin"/>
+      </w:r>
+      <w:r>
+        <w:rPr>
+          <w:lang w:val="en-US"/>
+        </w:rPr>
+        <w:instrText xml:space="preserve"> SEQ Figure \* ARABIC </w:instrText>
+      </w:r>
+      <w:r>
+        <w:fldChar w:fldCharType="separate"/>
+      </w:r>
+      <w:r>
+        <w:rPr>
+          <w:noProof/>
+          <w:lang w:val="en-US"/>
+        </w:rPr>
+        <w:t>9</w:t>
+      </w:r>
+      <w:r>
+        <w:fldChar w:fldCharType="end"/>
+      </w:r>
+      <w:bookmarkEnd w:id="9"/>
+      <w:r>
+        <w:rPr>
+          <w:lang w:val="en-US"/>
+        </w:rPr>
+        <w:t>:</w:t>
+      </w:r>
+      <w:r>
+        <w:rPr>
+          <w:lang w:val="en-US"/>
+        </w:rPr>
+        <w:t xml:space="preserve"> </w:t>
+      </w:r>
+      <w:r>
+        <w:rPr>
+          <w:lang w:val="en-US"/>
+        </w:rPr>
+        <w:t xml:space="preserve">Both antennas have </w:t>
+      </w:r>
+      <w:proofErr w:type="spellStart"/>
+      <w:r>
+        <w:rPr>
+          <w:lang w:val="en-US"/>
+        </w:rPr>
+        <w:t>LoS</w:t>
+      </w:r>
+      <w:proofErr w:type="spellEnd"/>
+      <w:r>
+        <w:rPr>
+          <w:lang w:val="en-US"/>
+        </w:rPr>
+        <w:t xml:space="preserve"> (</w:t>
+      </w:r>
+      <w:r>
+        <w:rPr>
+          <w:lang w:val="en-US"/>
+        </w:rPr>
+        <w:t>2</w:t>
+      </w:r>
+      <w:r>
+        <w:rPr>
+          <w:vertAlign w:val="superscript"/>
+          <w:lang w:val="en-US"/>
+        </w:rPr>
+        <w:t>st</w:t>
+      </w:r>
+      <w:r>
+        <w:rPr>
+          <w:lang w:val="en-US"/>
+        </w:rPr>
+        <w:t xml:space="preserve"> carrier)</w:t>
+      </w:r>
+      <w:bookmarkStart w:id="10" w:name="_GoBack"/>
+      <w:bookmarkEnd w:id="10"/>
+    </w:p>
+    <w:p>
+      <w:pPr>
+        <w:pStyle w:val="Heading2"/>
+        <w:rPr>
+          <w:lang w:val="en-US"/>
+        </w:rPr>
+      </w:pPr>
+      <w:r>
+        <w:rPr>
+          <w:lang w:val="en-US"/>
+        </w:rPr>
+        <w:t>Doppler profile estimation</w:t>
+      </w:r>
+    </w:p>
+    <w:p>
+      <w:pPr>
+        <w:rPr>
+          <w:lang w:val="en-US"/>
+        </w:rPr>
+      </w:pPr>
+    </w:p>
+    <w:p>
+      <w:pPr>
         <w:pStyle w:val="Heading1"/>
         <w:rPr>
           <w:lang w:val="en-US"/>
@@ -4632,6 +5681,7 @@
         <w:rPr>
           <w:lang w:val="en-US"/>
         </w:rPr>
+        <w:lastRenderedPageBreak/>
         <w:t>References</w:t>
       </w:r>
     </w:p>
@@ -4757,7 +5807,7 @@
           <w:lang w:val="en-US" w:eastAsia="en-US"/>
         </w:rPr>
       </w:pPr>
-      <w:bookmarkStart w:id="6" w:name="_Ref382820920"/>
+      <w:bookmarkStart w:id="11" w:name="_Ref382820920"/>
       <w:proofErr w:type="spellStart"/>
       <w:r>
         <w:rPr>
@@ -4806,7 +5856,7 @@
         </w:rPr>
         <w:t xml:space="preserve"> 4, no. 7 (2000): 242–44.</w:t>
       </w:r>
-      <w:bookmarkEnd w:id="6"/>
+      <w:bookmarkEnd w:id="11"/>
     </w:p>
     <w:p>
       <w:pPr>
@@ -4821,7 +5871,7 @@
           <w:lang w:val="en-US" w:eastAsia="en-US"/>
         </w:rPr>
       </w:pPr>
-      <w:bookmarkStart w:id="7" w:name="_Ref382867134"/>
+      <w:bookmarkStart w:id="12" w:name="_Ref382867134"/>
       <w:r>
         <w:rPr>
           <w:rFonts w:cs="CMR12"/>
@@ -4928,7 +5978,7 @@
         </w:rPr>
         <w:t>no. 7, pp. 1800{1805, July 1997.</w:t>
       </w:r>
-      <w:bookmarkEnd w:id="7"/>
+      <w:bookmarkEnd w:id="12"/>
     </w:p>
     <w:p>
       <w:pPr>
@@ -4943,7 +5993,7 @@
           <w:lang w:val="en-US" w:eastAsia="en-US"/>
         </w:rPr>
       </w:pPr>
-      <w:bookmarkStart w:id="8" w:name="_Ref382900575"/>
+      <w:bookmarkStart w:id="13" w:name="_Ref382900575"/>
       <w:r>
         <w:rPr>
           <w:rFonts w:eastAsia="Times New Roman" w:cs="Times New Roman"/>
@@ -4951,7 +6001,7 @@
         </w:rPr>
         <w:t>http://en.wikipedia.org/wiki/Lanczos_resampling</w:t>
       </w:r>
-      <w:bookmarkEnd w:id="8"/>
+      <w:bookmarkEnd w:id="13"/>
     </w:p>
     <w:sectPr>
       <w:pgSz w:w="12240" w:h="15840"/>
@@ -6688,7 +7738,7 @@
 </file>
 
 <file path=customXml/itemProps1.xml><?xml version="1.0" encoding="utf-8"?>
-<ds:datastoreItem xmlns:ds="http://schemas.openxmlformats.org/officeDocument/2006/customXml" ds:itemID="{CCFA77A6-4137-42A0-AA6A-88D52ACB2268}">
+<ds:datastoreItem xmlns:ds="http://schemas.openxmlformats.org/officeDocument/2006/customXml" ds:itemID="{64F1AF70-72CE-404F-8637-6CAAEE5197AD}">
   <ds:schemaRefs>
     <ds:schemaRef ds:uri="http://schemas.openxmlformats.org/officeDocument/2006/bibliography"/>
   </ds:schemaRefs>

</xml_diff>